<commit_message>
update document for SPLOKS
update le rapport de sploks et manuel d'utilisation
</commit_message>
<xml_diff>
--- a/Documents/Alhelo-Sploks-rapport (Récupération automatique).docx
+++ b/Documents/Alhelo-Sploks-rapport (Récupération automatique).docx
@@ -860,7 +860,6 @@
                                     <w:lang w:val="fr-CH"/>
                                   </w:rPr>
                                 </w:pPr>
-                                <w:proofErr w:type="gramStart"/>
                                 <w:r>
                                   <w:rPr>
                                     <w:color w:val="4472C4" w:themeColor="accent1"/>
@@ -868,17 +867,7 @@
                                     <w:szCs w:val="28"/>
                                     <w:lang w:val="fr-CH"/>
                                   </w:rPr>
-                                  <w:t>E-mail</w:t>
-                                </w:r>
-                                <w:proofErr w:type="gramEnd"/>
-                                <w:r>
-                                  <w:rPr>
-                                    <w:color w:val="4472C4" w:themeColor="accent1"/>
-                                    <w:sz w:val="28"/>
-                                    <w:szCs w:val="28"/>
-                                    <w:lang w:val="fr-CH"/>
-                                  </w:rPr>
-                                  <w:t xml:space="preserve"> : </w:t>
+                                  <w:t xml:space="preserve">E-mail : </w:t>
                                 </w:r>
                                 <w:hyperlink r:id="rId14" w:history="1">
                                   <w:r>
@@ -975,7 +964,7 @@
                                     <w:szCs w:val="28"/>
                                     <w:lang w:val="fr-CH"/>
                                   </w:rPr>
-                                  <w:t>28.05.2022</w:t>
+                                  <w:t>29.05.2022</w:t>
                                 </w:r>
                                 <w:r>
                                   <w:rPr>
@@ -1042,7 +1031,6 @@
                               <w:lang w:val="fr-CH"/>
                             </w:rPr>
                           </w:pPr>
-                          <w:proofErr w:type="gramStart"/>
                           <w:r>
                             <w:rPr>
                               <w:color w:val="4472C4" w:themeColor="accent1"/>
@@ -1050,17 +1038,7 @@
                               <w:szCs w:val="28"/>
                               <w:lang w:val="fr-CH"/>
                             </w:rPr>
-                            <w:t>E-mail</w:t>
-                          </w:r>
-                          <w:proofErr w:type="gramEnd"/>
-                          <w:r>
-                            <w:rPr>
-                              <w:color w:val="4472C4" w:themeColor="accent1"/>
-                              <w:sz w:val="28"/>
-                              <w:szCs w:val="28"/>
-                              <w:lang w:val="fr-CH"/>
-                            </w:rPr>
-                            <w:t xml:space="preserve"> : </w:t>
+                            <w:t xml:space="preserve">E-mail : </w:t>
                           </w:r>
                           <w:hyperlink r:id="rId15" w:history="1">
                             <w:r>
@@ -1157,7 +1135,7 @@
                               <w:szCs w:val="28"/>
                               <w:lang w:val="fr-CH"/>
                             </w:rPr>
-                            <w:t>28.05.2022</w:t>
+                            <w:t>29.05.2022</w:t>
                           </w:r>
                           <w:r>
                             <w:rPr>
@@ -3910,15 +3888,7 @@
         <w:ind w:left="708"/>
       </w:pPr>
       <w:r>
-        <w:t xml:space="preserve">• Adresse </w:t>
-      </w:r>
-      <w:proofErr w:type="gramStart"/>
-      <w:r>
-        <w:t>mail</w:t>
-      </w:r>
-      <w:proofErr w:type="gramEnd"/>
-      <w:r>
-        <w:t xml:space="preserve"> (optionnel)</w:t>
+        <w:t>• Adresse mail (optionnel)</w:t>
       </w:r>
     </w:p>
     <w:p>
@@ -4059,15 +4029,7 @@
         <w:ind w:left="708"/>
       </w:pPr>
       <w:r>
-        <w:t xml:space="preserve">• Les </w:t>
-      </w:r>
-      <w:proofErr w:type="gramStart"/>
-      <w:r>
-        <w:t>emails</w:t>
-      </w:r>
-      <w:proofErr w:type="gramEnd"/>
-      <w:r>
-        <w:t xml:space="preserve"> de rappels</w:t>
+        <w:t>• Les emails de rappels</w:t>
       </w:r>
     </w:p>
     <w:p>
@@ -4195,52 +4157,28 @@
         <w:t xml:space="preserve"> : </w:t>
       </w:r>
       <w:r>
-        <w:t xml:space="preserve">Générer un </w:t>
-      </w:r>
-      <w:proofErr w:type="gramStart"/>
-      <w:r>
-        <w:t>e</w:t>
+        <w:t>Générer un e</w:t>
       </w:r>
       <w:r>
         <w:t>-</w:t>
       </w:r>
       <w:r>
-        <w:t>mail</w:t>
-      </w:r>
-      <w:proofErr w:type="gramEnd"/>
-      <w:r>
-        <w:t xml:space="preserve"> de rappel</w:t>
-      </w:r>
-    </w:p>
-    <w:p>
-      <w:pPr>
-        <w:rPr>
-          <w:szCs w:val="14"/>
-          <w:lang w:val="fr-CH"/>
-        </w:rPr>
-      </w:pPr>
-      <w:r>
-        <w:rPr>
-          <w:szCs w:val="14"/>
-          <w:lang w:val="fr-CH"/>
-        </w:rPr>
-        <w:t xml:space="preserve">À partir de la fiche descriptive d’un client qui a du matériel à retourner en retard, je peux générer un </w:t>
-      </w:r>
-      <w:proofErr w:type="gramStart"/>
-      <w:r>
-        <w:rPr>
-          <w:szCs w:val="14"/>
-          <w:lang w:val="fr-CH"/>
-        </w:rPr>
-        <w:t>e-mail</w:t>
-      </w:r>
-      <w:proofErr w:type="gramEnd"/>
-      <w:r>
-        <w:rPr>
-          <w:szCs w:val="14"/>
-          <w:lang w:val="fr-CH"/>
-        </w:rPr>
-        <w:t xml:space="preserve"> de rappel.</w:t>
+        <w:t>mail de rappel</w:t>
+      </w:r>
+    </w:p>
+    <w:p>
+      <w:pPr>
+        <w:rPr>
+          <w:szCs w:val="14"/>
+          <w:lang w:val="fr-CH"/>
+        </w:rPr>
+      </w:pPr>
+      <w:r>
+        <w:rPr>
+          <w:szCs w:val="14"/>
+          <w:lang w:val="fr-CH"/>
+        </w:rPr>
+        <w:t>À partir de la fiche descriptive d’un client qui a du matériel à retourner en retard, je peux générer un e-mail de rappel.</w:t>
       </w:r>
     </w:p>
     <w:p>
@@ -4521,33 +4459,7 @@
                 <w:szCs w:val="22"/>
                 <w:lang w:val="fr-CH" w:eastAsia="en-GB"/>
               </w:rPr>
-              <w:t xml:space="preserve">Générer un </w:t>
-            </w:r>
-            <w:proofErr w:type="gramStart"/>
-            <w:r>
-              <w:rPr>
-                <w:rFonts w:ascii="Calibri" w:hAnsi="Calibri" w:cs="Calibri"/>
-                <w:b/>
-                <w:bCs/>
-                <w:color w:val="000000"/>
-                <w:sz w:val="22"/>
-                <w:szCs w:val="22"/>
-                <w:lang w:val="fr-CH" w:eastAsia="en-GB"/>
-              </w:rPr>
-              <w:t>email</w:t>
-            </w:r>
-            <w:proofErr w:type="gramEnd"/>
-            <w:r>
-              <w:rPr>
-                <w:rFonts w:ascii="Calibri" w:hAnsi="Calibri" w:cs="Calibri"/>
-                <w:b/>
-                <w:bCs/>
-                <w:color w:val="000000"/>
-                <w:sz w:val="22"/>
-                <w:szCs w:val="22"/>
-                <w:lang w:val="fr-CH" w:eastAsia="en-GB"/>
-              </w:rPr>
-              <w:t xml:space="preserve"> de rappel</w:t>
+              <w:t>Générer un email de rappel</w:t>
             </w:r>
           </w:p>
         </w:tc>
@@ -5095,33 +5007,7 @@
                 <w:szCs w:val="22"/>
                 <w:lang w:val="fr-CH" w:eastAsia="en-GB"/>
               </w:rPr>
-              <w:t xml:space="preserve">1. Générer un </w:t>
-            </w:r>
-            <w:proofErr w:type="gramStart"/>
-            <w:r>
-              <w:rPr>
-                <w:rFonts w:ascii="Calibri" w:hAnsi="Calibri" w:cs="Calibri"/>
-                <w:b/>
-                <w:bCs/>
-                <w:color w:val="000000"/>
-                <w:sz w:val="22"/>
-                <w:szCs w:val="22"/>
-                <w:lang w:val="fr-CH" w:eastAsia="en-GB"/>
-              </w:rPr>
-              <w:t>email</w:t>
-            </w:r>
-            <w:proofErr w:type="gramEnd"/>
-            <w:r>
-              <w:rPr>
-                <w:rFonts w:ascii="Calibri" w:hAnsi="Calibri" w:cs="Calibri"/>
-                <w:b/>
-                <w:bCs/>
-                <w:color w:val="000000"/>
-                <w:sz w:val="22"/>
-                <w:szCs w:val="22"/>
-                <w:lang w:val="fr-CH" w:eastAsia="en-GB"/>
-              </w:rPr>
-              <w:t xml:space="preserve"> de rappel</w:t>
+              <w:t>1. Générer un email de rappel</w:t>
             </w:r>
           </w:p>
         </w:tc>
@@ -9273,10 +9159,10 @@
     <w:p>
       <w:r>
         <w:object w:dxaOrig="13936" w:dyaOrig="8731" w14:anchorId="504B6349">
-          <v:shape id="_x0000_i1025" type="#_x0000_t75" style="width:452.85pt;height:283.25pt" o:ole="">
+          <v:shape id="_x0000_i1026" type="#_x0000_t75" style="width:452.9pt;height:283.3pt" o:ole="">
             <v:imagedata r:id="rId16" o:title=""/>
           </v:shape>
-          <o:OLEObject Type="Embed" ProgID="Visio.Drawing.15" ShapeID="_x0000_i1025" DrawAspect="Content" ObjectID="_1715279495" r:id="rId17"/>
+          <o:OLEObject Type="Embed" ProgID="Visio.Drawing.15" ShapeID="_x0000_i1026" DrawAspect="Content" ObjectID="_1715371866" r:id="rId17"/>
         </w:object>
       </w:r>
     </w:p>
@@ -9785,27 +9671,7 @@
           <w:szCs w:val="14"/>
           <w:lang w:val="fr-CH" w:eastAsia="fr-FR"/>
         </w:rPr>
-        <w:t xml:space="preserve"> client avec un seul numéro de téléphone et idem pour </w:t>
-      </w:r>
-      <w:proofErr w:type="gramStart"/>
-      <w:r>
-        <w:rPr>
-          <w:rFonts w:ascii="Arial" w:hAnsi="Arial"/>
-          <w:sz w:val="24"/>
-          <w:szCs w:val="14"/>
-          <w:lang w:val="fr-CH" w:eastAsia="fr-FR"/>
-        </w:rPr>
-        <w:t>l’Email</w:t>
-      </w:r>
-      <w:proofErr w:type="gramEnd"/>
-      <w:r>
-        <w:rPr>
-          <w:rFonts w:ascii="Arial" w:hAnsi="Arial"/>
-          <w:sz w:val="24"/>
-          <w:szCs w:val="14"/>
-          <w:lang w:val="fr-CH" w:eastAsia="fr-FR"/>
-        </w:rPr>
-        <w:t xml:space="preserve"> </w:t>
+        <w:t xml:space="preserve"> client avec un seul numéro de téléphone et idem pour l’Email </w:t>
       </w:r>
     </w:p>
     <w:p>
@@ -10708,7 +10574,6 @@
                 <w:lang w:val="fr-CH" w:eastAsia="fr-FR"/>
               </w:rPr>
             </w:pPr>
-            <w:proofErr w:type="gramStart"/>
             <w:r>
               <w:rPr>
                 <w:rFonts w:ascii="Arial" w:hAnsi="Arial"/>
@@ -10716,17 +10581,7 @@
                 <w:szCs w:val="14"/>
                 <w:lang w:val="fr-CH" w:eastAsia="fr-FR"/>
               </w:rPr>
-              <w:t>et</w:t>
-            </w:r>
-            <w:proofErr w:type="gramEnd"/>
-            <w:r>
-              <w:rPr>
-                <w:rFonts w:ascii="Arial" w:hAnsi="Arial"/>
-                <w:sz w:val="24"/>
-                <w:szCs w:val="14"/>
-                <w:lang w:val="fr-CH" w:eastAsia="fr-FR"/>
-              </w:rPr>
-              <w:t xml:space="preserve"> sortir </w:t>
+              <w:t xml:space="preserve">et sortir </w:t>
             </w:r>
           </w:p>
           <w:p>
@@ -11239,27 +11094,7 @@
                 <w:szCs w:val="14"/>
                 <w:lang w:val="fr-CH" w:eastAsia="fr-FR"/>
               </w:rPr>
-              <w:t xml:space="preserve">Blocage total pour récupérer </w:t>
-            </w:r>
-            <w:proofErr w:type="gramStart"/>
-            <w:r>
-              <w:rPr>
-                <w:rFonts w:ascii="Arial" w:hAnsi="Arial"/>
-                <w:sz w:val="24"/>
-                <w:szCs w:val="14"/>
-                <w:lang w:val="fr-CH" w:eastAsia="fr-FR"/>
-              </w:rPr>
-              <w:t>les projet entier</w:t>
-            </w:r>
-            <w:proofErr w:type="gramEnd"/>
-            <w:r>
-              <w:rPr>
-                <w:rFonts w:ascii="Arial" w:hAnsi="Arial"/>
-                <w:sz w:val="24"/>
-                <w:szCs w:val="14"/>
-                <w:lang w:val="fr-CH" w:eastAsia="fr-FR"/>
-              </w:rPr>
-              <w:t>.</w:t>
+              <w:t>Blocage total pour récupérer les projet entier.</w:t>
             </w:r>
           </w:p>
         </w:tc>
@@ -11612,7 +11447,6 @@
         </w:rPr>
         <w:t xml:space="preserve"> il contient une valeur par défaut </w:t>
       </w:r>
-      <w:proofErr w:type="gramStart"/>
       <w:r>
         <w:rPr>
           <w:rFonts w:ascii="Arial" w:hAnsi="Arial"/>
@@ -11629,17 +11463,7 @@
           <w:szCs w:val="14"/>
           <w:lang w:val="fr-CH" w:eastAsia="fr-FR"/>
         </w:rPr>
-        <w:t xml:space="preserve"> de</w:t>
-      </w:r>
-      <w:proofErr w:type="gramEnd"/>
-      <w:r>
-        <w:rPr>
-          <w:rFonts w:ascii="Arial" w:hAnsi="Arial"/>
-          <w:sz w:val="24"/>
-          <w:szCs w:val="14"/>
-          <w:lang w:val="fr-CH" w:eastAsia="fr-FR"/>
-        </w:rPr>
-        <w:t xml:space="preserve"> l’autre table </w:t>
+        <w:t xml:space="preserve"> de l’autre table </w:t>
       </w:r>
       <w:r>
         <w:rPr>
@@ -11827,7 +11651,6 @@
         </w:rPr>
       </w:pPr>
       <w:proofErr w:type="spellStart"/>
-      <w:proofErr w:type="gramStart"/>
       <w:r>
         <w:rPr>
           <w:rFonts w:ascii="Arial" w:hAnsi="Arial"/>
@@ -11847,7 +11670,6 @@
         <w:t>astname</w:t>
       </w:r>
       <w:proofErr w:type="spellEnd"/>
-      <w:proofErr w:type="gramEnd"/>
       <w:r>
         <w:rPr>
           <w:rFonts w:ascii="Arial" w:hAnsi="Arial"/>
@@ -11914,7 +11736,6 @@
         </w:rPr>
       </w:pPr>
       <w:proofErr w:type="spellStart"/>
-      <w:proofErr w:type="gramStart"/>
       <w:r>
         <w:rPr>
           <w:rFonts w:ascii="Arial" w:hAnsi="Arial"/>
@@ -11934,7 +11755,6 @@
         <w:t>irstname</w:t>
       </w:r>
       <w:proofErr w:type="spellEnd"/>
-      <w:proofErr w:type="gramEnd"/>
       <w:r>
         <w:rPr>
           <w:rFonts w:ascii="Arial" w:hAnsi="Arial"/>
@@ -12001,7 +11821,6 @@
         </w:rPr>
       </w:pPr>
       <w:proofErr w:type="spellStart"/>
-      <w:proofErr w:type="gramStart"/>
       <w:r>
         <w:rPr>
           <w:rFonts w:ascii="Arial" w:hAnsi="Arial"/>
@@ -12021,7 +11840,6 @@
         <w:t>ddress</w:t>
       </w:r>
       <w:proofErr w:type="spellEnd"/>
-      <w:proofErr w:type="gramEnd"/>
       <w:r>
         <w:rPr>
           <w:rFonts w:ascii="Arial" w:hAnsi="Arial"/>
@@ -12069,7 +11887,6 @@
           <w:lang w:val="fr-CH" w:eastAsia="fr-FR"/>
         </w:rPr>
       </w:pPr>
-      <w:proofErr w:type="gramStart"/>
       <w:r>
         <w:rPr>
           <w:rFonts w:ascii="Arial" w:hAnsi="Arial"/>
@@ -12088,7 +11905,6 @@
         </w:rPr>
         <w:t>hone</w:t>
       </w:r>
-      <w:proofErr w:type="gramEnd"/>
       <w:r>
         <w:rPr>
           <w:rFonts w:ascii="Arial" w:hAnsi="Arial"/>
@@ -12141,7 +11957,6 @@
           <w:lang w:val="fr-CH" w:eastAsia="fr-FR"/>
         </w:rPr>
       </w:pPr>
-      <w:proofErr w:type="gramStart"/>
       <w:r>
         <w:rPr>
           <w:rFonts w:ascii="Arial" w:hAnsi="Arial"/>
@@ -12160,7 +11975,6 @@
         </w:rPr>
         <w:t>mail</w:t>
       </w:r>
-      <w:proofErr w:type="gramEnd"/>
       <w:r>
         <w:rPr>
           <w:rFonts w:ascii="Arial" w:hAnsi="Arial"/>
@@ -12208,7 +12022,6 @@
           <w:lang w:val="fr-CH" w:eastAsia="fr-FR"/>
         </w:rPr>
       </w:pPr>
-      <w:proofErr w:type="gramStart"/>
       <w:r>
         <w:rPr>
           <w:rFonts w:ascii="Arial" w:hAnsi="Arial"/>
@@ -12227,7 +12040,6 @@
         </w:rPr>
         <w:t>obile</w:t>
       </w:r>
-      <w:proofErr w:type="gramEnd"/>
       <w:r>
         <w:rPr>
           <w:rFonts w:ascii="Arial" w:hAnsi="Arial"/>
@@ -12312,7 +12124,6 @@
         </w:rPr>
       </w:pPr>
       <w:proofErr w:type="spellStart"/>
-      <w:proofErr w:type="gramStart"/>
       <w:r>
         <w:rPr>
           <w:rFonts w:ascii="Arial" w:hAnsi="Arial"/>
@@ -12329,17 +12140,7 @@
           <w:szCs w:val="14"/>
           <w:lang w:val="fr-CH" w:eastAsia="fr-FR"/>
         </w:rPr>
-        <w:t>pa</w:t>
-      </w:r>
-      <w:proofErr w:type="gramEnd"/>
-      <w:r>
-        <w:rPr>
-          <w:rFonts w:ascii="Arial" w:hAnsi="Arial"/>
-          <w:sz w:val="24"/>
-          <w:szCs w:val="14"/>
-          <w:lang w:val="fr-CH" w:eastAsia="fr-FR"/>
-        </w:rPr>
-        <w:t>_id</w:t>
+        <w:t>pa_id</w:t>
       </w:r>
       <w:proofErr w:type="spellEnd"/>
       <w:r>
@@ -12493,7 +12294,6 @@
           <w:lang w:val="fr-CH" w:eastAsia="fr-FR"/>
         </w:rPr>
       </w:pPr>
-      <w:proofErr w:type="gramStart"/>
       <w:r>
         <w:rPr>
           <w:rFonts w:ascii="Arial" w:hAnsi="Arial"/>
@@ -12503,7 +12303,6 @@
         </w:rPr>
         <w:t>id</w:t>
       </w:r>
-      <w:proofErr w:type="gramEnd"/>
       <w:r>
         <w:rPr>
           <w:rFonts w:ascii="Arial" w:hAnsi="Arial"/>
@@ -12561,7 +12360,6 @@
         </w:rPr>
       </w:pPr>
       <w:proofErr w:type="spellStart"/>
-      <w:proofErr w:type="gramStart"/>
       <w:r>
         <w:rPr>
           <w:rFonts w:ascii="Arial" w:hAnsi="Arial"/>
@@ -12572,7 +12370,6 @@
         <w:t>npa</w:t>
       </w:r>
       <w:proofErr w:type="spellEnd"/>
-      <w:proofErr w:type="gramEnd"/>
       <w:r>
         <w:rPr>
           <w:rFonts w:ascii="Arial" w:hAnsi="Arial"/>
@@ -12614,7 +12411,6 @@
         </w:rPr>
       </w:pPr>
       <w:proofErr w:type="spellStart"/>
-      <w:proofErr w:type="gramStart"/>
       <w:r>
         <w:rPr>
           <w:rFonts w:ascii="Arial" w:hAnsi="Arial"/>
@@ -12625,7 +12421,6 @@
         <w:t>town</w:t>
       </w:r>
       <w:proofErr w:type="spellEnd"/>
-      <w:proofErr w:type="gramEnd"/>
       <w:r>
         <w:rPr>
           <w:rFonts w:ascii="Arial" w:hAnsi="Arial"/>
@@ -12750,7 +12545,6 @@
           <w:lang w:val="fr-CH" w:eastAsia="fr-FR"/>
         </w:rPr>
       </w:pPr>
-      <w:proofErr w:type="gramStart"/>
       <w:r>
         <w:rPr>
           <w:rFonts w:ascii="Arial" w:hAnsi="Arial"/>
@@ -12760,19 +12554,7 @@
           <w:szCs w:val="14"/>
           <w:lang w:val="fr-CH" w:eastAsia="fr-FR"/>
         </w:rPr>
-        <w:t>VARCHAR(</w:t>
-      </w:r>
-      <w:proofErr w:type="gramEnd"/>
-      <w:r>
-        <w:rPr>
-          <w:rFonts w:ascii="Arial" w:hAnsi="Arial"/>
-          <w:b/>
-          <w:bCs/>
-          <w:sz w:val="24"/>
-          <w:szCs w:val="14"/>
-          <w:lang w:val="fr-CH" w:eastAsia="fr-FR"/>
-        </w:rPr>
-        <w:t>50)</w:t>
+        <w:t>VARCHAR(50)</w:t>
       </w:r>
       <w:r>
         <w:rPr>
@@ -12882,17 +12664,15 @@
         </w:rPr>
         <w:t xml:space="preserve"> </w:t>
       </w:r>
-      <w:proofErr w:type="gramStart"/>
-      <w:r>
-        <w:rPr>
-          <w:rFonts w:ascii="Arial" w:hAnsi="Arial"/>
-          <w:sz w:val="24"/>
-          <w:szCs w:val="14"/>
-          <w:lang w:val="fr-CH" w:eastAsia="fr-FR"/>
-        </w:rPr>
-        <w:t>les maquette</w:t>
-      </w:r>
-      <w:proofErr w:type="gramEnd"/>
+      <w:r>
+        <w:rPr>
+          <w:rFonts w:ascii="Arial" w:hAnsi="Arial"/>
+          <w:sz w:val="24"/>
+          <w:szCs w:val="14"/>
+          <w:lang w:val="fr-CH" w:eastAsia="fr-FR"/>
+        </w:rPr>
+        <w:t>les maquettes</w:t>
+      </w:r>
       <w:r>
         <w:rPr>
           <w:rFonts w:ascii="Arial" w:hAnsi="Arial"/>
@@ -14762,27 +14542,7 @@
           <w:szCs w:val="14"/>
           <w:lang w:val="fr-CH" w:eastAsia="fr-FR"/>
         </w:rPr>
-        <w:t xml:space="preserve">Décrire la stratégie globale de </w:t>
-      </w:r>
-      <w:proofErr w:type="gramStart"/>
-      <w:r>
-        <w:rPr>
-          <w:rFonts w:ascii="Arial" w:hAnsi="Arial"/>
-          <w:sz w:val="24"/>
-          <w:szCs w:val="14"/>
-          <w:lang w:val="fr-CH" w:eastAsia="fr-FR"/>
-        </w:rPr>
-        <w:t>test:</w:t>
-      </w:r>
-      <w:proofErr w:type="gramEnd"/>
-      <w:r>
-        <w:rPr>
-          <w:rFonts w:ascii="Arial" w:hAnsi="Arial"/>
-          <w:sz w:val="24"/>
-          <w:szCs w:val="14"/>
-          <w:lang w:val="fr-CH" w:eastAsia="fr-FR"/>
-        </w:rPr>
-        <w:t xml:space="preserve"> </w:t>
+        <w:t xml:space="preserve">Décrire la stratégie globale de test: </w:t>
       </w:r>
     </w:p>
     <w:p>
@@ -14816,26 +14576,7 @@
           <w:lang w:val="fr-CH" w:eastAsia="fr-FR"/>
         </w:rPr>
         <w:tab/>
-      </w:r>
-      <w:proofErr w:type="gramStart"/>
-      <w:r>
-        <w:rPr>
-          <w:rFonts w:ascii="Arial" w:hAnsi="Arial"/>
-          <w:sz w:val="24"/>
-          <w:szCs w:val="14"/>
-          <w:lang w:val="fr-CH" w:eastAsia="fr-FR"/>
-        </w:rPr>
-        <w:t>types</w:t>
-      </w:r>
-      <w:proofErr w:type="gramEnd"/>
-      <w:r>
-        <w:rPr>
-          <w:rFonts w:ascii="Arial" w:hAnsi="Arial"/>
-          <w:sz w:val="24"/>
-          <w:szCs w:val="14"/>
-          <w:lang w:val="fr-CH" w:eastAsia="fr-FR"/>
-        </w:rPr>
-        <w:t xml:space="preserve"> de des tests et ordre dans lequel ils seront effectués.</w:t>
+        <w:t>types de des tests et ordre dans lequel ils seront effectués.</w:t>
       </w:r>
     </w:p>
     <w:p>
@@ -14857,26 +14598,7 @@
           <w:lang w:val="fr-CH" w:eastAsia="fr-FR"/>
         </w:rPr>
         <w:tab/>
-      </w:r>
-      <w:proofErr w:type="gramStart"/>
-      <w:r>
-        <w:rPr>
-          <w:rFonts w:ascii="Arial" w:hAnsi="Arial"/>
-          <w:sz w:val="24"/>
-          <w:szCs w:val="14"/>
-          <w:lang w:val="fr-CH" w:eastAsia="fr-FR"/>
-        </w:rPr>
-        <w:t>les</w:t>
-      </w:r>
-      <w:proofErr w:type="gramEnd"/>
-      <w:r>
-        <w:rPr>
-          <w:rFonts w:ascii="Arial" w:hAnsi="Arial"/>
-          <w:sz w:val="24"/>
-          <w:szCs w:val="14"/>
-          <w:lang w:val="fr-CH" w:eastAsia="fr-FR"/>
-        </w:rPr>
-        <w:t xml:space="preserve"> moyens à mettre en œuvre.</w:t>
+        <w:t>les moyens à mettre en œuvre.</w:t>
       </w:r>
     </w:p>
     <w:p>
@@ -14898,26 +14620,7 @@
           <w:lang w:val="fr-CH" w:eastAsia="fr-FR"/>
         </w:rPr>
         <w:tab/>
-      </w:r>
-      <w:proofErr w:type="gramStart"/>
-      <w:r>
-        <w:rPr>
-          <w:rFonts w:ascii="Arial" w:hAnsi="Arial"/>
-          <w:sz w:val="24"/>
-          <w:szCs w:val="14"/>
-          <w:lang w:val="fr-CH" w:eastAsia="fr-FR"/>
-        </w:rPr>
-        <w:t>couverture</w:t>
-      </w:r>
-      <w:proofErr w:type="gramEnd"/>
-      <w:r>
-        <w:rPr>
-          <w:rFonts w:ascii="Arial" w:hAnsi="Arial"/>
-          <w:sz w:val="24"/>
-          <w:szCs w:val="14"/>
-          <w:lang w:val="fr-CH" w:eastAsia="fr-FR"/>
-        </w:rPr>
-        <w:t xml:space="preserve"> des tests (tests exhaustifs ou non, si non, pourquoi ?).</w:t>
+        <w:t>couverture des tests (tests exhaustifs ou non, si non, pourquoi ?).</w:t>
       </w:r>
     </w:p>
     <w:p>
@@ -14939,26 +14642,7 @@
           <w:lang w:val="fr-CH" w:eastAsia="fr-FR"/>
         </w:rPr>
         <w:tab/>
-      </w:r>
-      <w:proofErr w:type="gramStart"/>
-      <w:r>
-        <w:rPr>
-          <w:rFonts w:ascii="Arial" w:hAnsi="Arial"/>
-          <w:sz w:val="24"/>
-          <w:szCs w:val="14"/>
-          <w:lang w:val="fr-CH" w:eastAsia="fr-FR"/>
-        </w:rPr>
-        <w:t>données</w:t>
-      </w:r>
-      <w:proofErr w:type="gramEnd"/>
-      <w:r>
-        <w:rPr>
-          <w:rFonts w:ascii="Arial" w:hAnsi="Arial"/>
-          <w:sz w:val="24"/>
-          <w:szCs w:val="14"/>
-          <w:lang w:val="fr-CH" w:eastAsia="fr-FR"/>
-        </w:rPr>
-        <w:t xml:space="preserve"> de test à prévoir (données réelles ?).</w:t>
+        <w:t>données de test à prévoir (données réelles ?).</w:t>
       </w:r>
     </w:p>
     <w:p>
@@ -14980,26 +14664,7 @@
           <w:lang w:val="fr-CH" w:eastAsia="fr-FR"/>
         </w:rPr>
         <w:tab/>
-      </w:r>
-      <w:proofErr w:type="gramStart"/>
-      <w:r>
-        <w:rPr>
-          <w:rFonts w:ascii="Arial" w:hAnsi="Arial"/>
-          <w:sz w:val="24"/>
-          <w:szCs w:val="14"/>
-          <w:lang w:val="fr-CH" w:eastAsia="fr-FR"/>
-        </w:rPr>
-        <w:t>les</w:t>
-      </w:r>
-      <w:proofErr w:type="gramEnd"/>
-      <w:r>
-        <w:rPr>
-          <w:rFonts w:ascii="Arial" w:hAnsi="Arial"/>
-          <w:sz w:val="24"/>
-          <w:szCs w:val="14"/>
-          <w:lang w:val="fr-CH" w:eastAsia="fr-FR"/>
-        </w:rPr>
-        <w:t xml:space="preserve"> testeurs extérieurs éventuels.</w:t>
+        <w:t>les testeurs extérieurs éventuels.</w:t>
       </w:r>
     </w:p>
     <w:p>
@@ -16027,7 +15692,6 @@
         <w:t xml:space="preserve"> une application développer par </w:t>
       </w:r>
       <w:proofErr w:type="spellStart"/>
-      <w:proofErr w:type="gramStart"/>
       <w:r>
         <w:rPr>
           <w:rFonts w:ascii="Arial" w:hAnsi="Arial"/>
@@ -16038,7 +15702,6 @@
         <w:t>M.Carrel</w:t>
       </w:r>
       <w:proofErr w:type="spellEnd"/>
-      <w:proofErr w:type="gramEnd"/>
       <w:r>
         <w:rPr>
           <w:rFonts w:ascii="Arial" w:hAnsi="Arial"/>
@@ -16305,27 +15968,7 @@
           <w:szCs w:val="14"/>
           <w:lang w:val="fr-CH" w:eastAsia="fr-FR"/>
         </w:rPr>
-        <w:t xml:space="preserve"> </w:t>
-      </w:r>
-      <w:proofErr w:type="gramStart"/>
-      <w:r>
-        <w:rPr>
-          <w:rFonts w:ascii="Arial" w:hAnsi="Arial"/>
-          <w:sz w:val="24"/>
-          <w:szCs w:val="14"/>
-          <w:lang w:val="fr-CH" w:eastAsia="fr-FR"/>
-        </w:rPr>
-        <w:t>web:</w:t>
-      </w:r>
-      <w:proofErr w:type="gramEnd"/>
-      <w:r>
-        <w:rPr>
-          <w:rFonts w:ascii="Arial" w:hAnsi="Arial"/>
-          <w:sz w:val="24"/>
-          <w:szCs w:val="14"/>
-          <w:lang w:val="fr-CH" w:eastAsia="fr-FR"/>
-        </w:rPr>
-        <w:t xml:space="preserve"> réaliser les maquettes avec un logiciel, décrire toutes les animations sur papier, définir les mots-clés, choisir une formule d'hébergement, définir la méthode de mise à jour, …</w:t>
+        <w:t xml:space="preserve"> web: réaliser les maquettes avec un logiciel, décrire toutes les animations sur papier, définir les mots-clés, choisir une formule d'hébergement, définir la méthode de mise à jour, …</w:t>
       </w:r>
     </w:p>
     <w:p>
@@ -16407,27 +16050,7 @@
           <w:szCs w:val="14"/>
           <w:lang w:val="fr-CH" w:eastAsia="fr-FR"/>
         </w:rPr>
-        <w:t xml:space="preserve"> et </w:t>
-      </w:r>
-      <w:proofErr w:type="gramStart"/>
-      <w:r>
-        <w:rPr>
-          <w:rFonts w:ascii="Arial" w:hAnsi="Arial"/>
-          <w:sz w:val="24"/>
-          <w:szCs w:val="14"/>
-          <w:lang w:val="fr-CH" w:eastAsia="fr-FR"/>
-        </w:rPr>
-        <w:t>scripts:</w:t>
-      </w:r>
-      <w:proofErr w:type="gramEnd"/>
-      <w:r>
-        <w:rPr>
-          <w:rFonts w:ascii="Arial" w:hAnsi="Arial"/>
-          <w:sz w:val="24"/>
-          <w:szCs w:val="14"/>
-          <w:lang w:val="fr-CH" w:eastAsia="fr-FR"/>
-        </w:rPr>
-        <w:t xml:space="preserve"> organigramme, architecture du programme, découpage modulaire, entrées-sorties des modules, pseudo-code / </w:t>
+        <w:t xml:space="preserve"> et scripts: organigramme, architecture du programme, découpage modulaire, entrées-sorties des modules, pseudo-code / </w:t>
       </w:r>
       <w:proofErr w:type="spellStart"/>
       <w:r>
@@ -16526,29 +16149,7 @@
           <w:lang w:val="en-GB" w:eastAsia="fr-FR"/>
         </w:rPr>
         <w:lastRenderedPageBreak/>
-        <w:t>O</w:t>
-      </w:r>
-      <w:r>
-        <w:rPr>
-          <w:rFonts w:ascii="Arial" w:hAnsi="Arial"/>
-          <w:b/>
-          <w:bCs/>
-          <w:sz w:val="24"/>
-          <w:szCs w:val="14"/>
-          <w:lang w:val="en-GB" w:eastAsia="fr-FR"/>
-        </w:rPr>
-        <w:t>rganigramme</w:t>
-      </w:r>
-      <w:r>
-        <w:rPr>
-          <w:rFonts w:ascii="Arial" w:hAnsi="Arial"/>
-          <w:b/>
-          <w:bCs/>
-          <w:sz w:val="24"/>
-          <w:szCs w:val="14"/>
-          <w:lang w:val="en-GB" w:eastAsia="fr-FR"/>
-        </w:rPr>
-        <w:t xml:space="preserve"> SPLOKS</w:t>
+        <w:t>Organigramme SPLOKS</w:t>
       </w:r>
     </w:p>
     <w:p>
@@ -16662,33 +16263,7 @@
                                 <w:szCs w:val="22"/>
                                 <w:lang w:val="fr-CH"/>
                               </w:rPr>
-                              <w:t xml:space="preserve"> </w:t>
-                            </w:r>
-                            <w:proofErr w:type="gramStart"/>
-                            <w:r>
-                              <w:rPr>
-                                <w:sz w:val="22"/>
-                                <w:szCs w:val="22"/>
-                                <w:lang w:val="fr-CH"/>
-                              </w:rPr>
-                              <w:t xml:space="preserve">Clients  </w:t>
-                            </w:r>
-                            <w:r>
-                              <w:rPr>
-                                <w:sz w:val="22"/>
-                                <w:szCs w:val="22"/>
-                                <w:lang w:val="fr-CH"/>
-                              </w:rPr>
-                              <w:t>Cliqué</w:t>
-                            </w:r>
-                            <w:proofErr w:type="gramEnd"/>
-                            <w:r>
-                              <w:rPr>
-                                <w:sz w:val="22"/>
-                                <w:szCs w:val="22"/>
-                                <w:lang w:val="fr-CH"/>
-                              </w:rPr>
-                              <w:t xml:space="preserve"> </w:t>
+                              <w:t xml:space="preserve"> Clients  Cliqué </w:t>
                             </w:r>
                           </w:p>
                         </w:txbxContent>
@@ -16745,33 +16320,7 @@
                           <w:szCs w:val="22"/>
                           <w:lang w:val="fr-CH"/>
                         </w:rPr>
-                        <w:t xml:space="preserve"> </w:t>
-                      </w:r>
-                      <w:proofErr w:type="gramStart"/>
-                      <w:r>
-                        <w:rPr>
-                          <w:sz w:val="22"/>
-                          <w:szCs w:val="22"/>
-                          <w:lang w:val="fr-CH"/>
-                        </w:rPr>
-                        <w:t xml:space="preserve">Clients  </w:t>
-                      </w:r>
-                      <w:r>
-                        <w:rPr>
-                          <w:sz w:val="22"/>
-                          <w:szCs w:val="22"/>
-                          <w:lang w:val="fr-CH"/>
-                        </w:rPr>
-                        <w:t>Cliqué</w:t>
-                      </w:r>
-                      <w:proofErr w:type="gramEnd"/>
-                      <w:r>
-                        <w:rPr>
-                          <w:sz w:val="22"/>
-                          <w:szCs w:val="22"/>
-                          <w:lang w:val="fr-CH"/>
-                        </w:rPr>
-                        <w:t xml:space="preserve"> </w:t>
+                        <w:t xml:space="preserve"> Clients  Cliqué </w:t>
                       </w:r>
                     </w:p>
                   </w:txbxContent>
@@ -17103,6 +16652,10 @@
                     </w:txbxContent>
                   </v:textbox>
                 </v:shape>
+                <v:shapetype id="_x0000_t32" coordsize="21600,21600" o:spt="32" o:oned="t" path="m,l21600,21600e" filled="f">
+                  <v:path arrowok="t" fillok="f" o:connecttype="none"/>
+                  <o:lock v:ext="edit" shapetype="t"/>
+                </v:shapetype>
                 <v:shape id="Connecteur droit avec flèche 33" o:spid="_x0000_s1034" type="#_x0000_t32" style="position:absolute;left:10403;top:-1448;width:5713;height:2;flip:y;visibility:visible;mso-wrap-style:square" o:connectortype="straight" o:gfxdata="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" strokecolor="black [3200]" strokeweight="1.5pt">
                   <v:stroke endarrow="block" joinstyle="miter"/>
                 </v:shape>
@@ -17430,7 +16983,6 @@
           <mc:Fallback>
             <w:pict>
               <v:shape w14:anchorId="7D58E632" id="Zone de texte 51" o:spid="_x0000_s1035" type="#_x0000_t202" style="position:absolute;left:0;text-align:left;margin-left:182.15pt;margin-top:2.4pt;width:39.8pt;height:23.7pt;z-index:251716608;visibility:visible;mso-wrap-style:square;mso-width-percent:0;mso-height-percent:0;mso-wrap-distance-left:9pt;mso-wrap-distance-top:0;mso-wrap-distance-right:9pt;mso-wrap-distance-bottom:0;mso-position-horizontal:absolute;mso-position-horizontal-relative:text;mso-position-vertical:absolute;mso-position-vertical-relative:text;mso-width-percent:0;mso-height-percent:0;mso-width-relative:margin;mso-height-relative:margin;v-text-anchor:top" o:gfxdata="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" filled="f" stroked="f">
-                <v:fill o:detectmouseclick="t"/>
                 <v:textbox>
                   <w:txbxContent>
                     <w:p>
@@ -17604,7 +17156,6 @@
           <mc:Fallback>
             <w:pict>
               <v:shape w14:anchorId="5582D74F" id="Zone de texte 39" o:spid="_x0000_s1036" type="#_x0000_t202" style="position:absolute;left:0;text-align:left;margin-left:235.15pt;margin-top:.45pt;width:39.8pt;height:23.7pt;z-index:251700224;visibility:visible;mso-wrap-style:square;mso-width-percent:0;mso-height-percent:0;mso-wrap-distance-left:9pt;mso-wrap-distance-top:0;mso-wrap-distance-right:9pt;mso-wrap-distance-bottom:0;mso-position-horizontal:absolute;mso-position-horizontal-relative:text;mso-position-vertical:absolute;mso-position-vertical-relative:text;mso-width-percent:0;mso-height-percent:0;mso-width-relative:margin;mso-height-relative:margin;v-text-anchor:top" o:gfxdata="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" filled="f" stroked="f">
-                <v:fill o:detectmouseclick="t"/>
                 <v:textbox>
                   <w:txbxContent>
                     <w:p>
@@ -18172,7 +17723,6 @@
           <mc:Fallback>
             <w:pict>
               <v:shape w14:anchorId="5381FC76" id="Zone de texte 36" o:spid="_x0000_s1039" type="#_x0000_t202" style="position:absolute;left:0;text-align:left;margin-left:142.25pt;margin-top:.2pt;width:39.8pt;height:23.7pt;z-index:251697152;visibility:visible;mso-wrap-style:square;mso-width-percent:0;mso-height-percent:0;mso-wrap-distance-left:9pt;mso-wrap-distance-top:0;mso-wrap-distance-right:9pt;mso-wrap-distance-bottom:0;mso-position-horizontal:absolute;mso-position-horizontal-relative:text;mso-position-vertical:absolute;mso-position-vertical-relative:text;mso-width-percent:0;mso-height-percent:0;mso-width-relative:margin;mso-height-relative:margin;v-text-anchor:top" o:gfxdata="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" filled="f" stroked="f">
-                <v:fill o:detectmouseclick="t"/>
                 <v:textbox>
                   <w:txbxContent>
                     <w:p>
@@ -18427,19 +17977,11 @@
                                 <w:lang w:val="fr-CH"/>
                               </w:rPr>
                             </w:pPr>
-                            <w:proofErr w:type="gramStart"/>
                             <w:r>
                               <w:rPr>
                                 <w:lang w:val="fr-CH"/>
                               </w:rPr>
-                              <w:t>liste</w:t>
-                            </w:r>
-                            <w:proofErr w:type="gramEnd"/>
-                            <w:r>
-                              <w:rPr>
-                                <w:lang w:val="fr-CH"/>
-                              </w:rPr>
-                              <w:t xml:space="preserve"> de clients affiché</w:t>
+                              <w:t>liste de clients affiché</w:t>
                             </w:r>
                           </w:p>
                         </w:txbxContent>
@@ -18488,19 +18030,11 @@
                           <w:lang w:val="fr-CH"/>
                         </w:rPr>
                       </w:pPr>
-                      <w:proofErr w:type="gramStart"/>
                       <w:r>
                         <w:rPr>
                           <w:lang w:val="fr-CH"/>
                         </w:rPr>
-                        <w:t>liste</w:t>
-                      </w:r>
-                      <w:proofErr w:type="gramEnd"/>
-                      <w:r>
-                        <w:rPr>
-                          <w:lang w:val="fr-CH"/>
-                        </w:rPr>
-                        <w:t xml:space="preserve"> de clients affiché</w:t>
+                        <w:t>liste de clients affiché</w:t>
                       </w:r>
                     </w:p>
                   </w:txbxContent>
@@ -18655,7 +18189,6 @@
           <mc:Fallback>
             <w:pict>
               <v:shape w14:anchorId="297EA31B" id="Zone de texte 57" o:spid="_x0000_s1041" type="#_x0000_t202" style="position:absolute;left:0;text-align:left;margin-left:315.75pt;margin-top:.5pt;width:39.8pt;height:23.7pt;z-index:251726848;visibility:visible;mso-wrap-style:square;mso-width-percent:0;mso-height-percent:0;mso-wrap-distance-left:9pt;mso-wrap-distance-top:0;mso-wrap-distance-right:9pt;mso-wrap-distance-bottom:0;mso-position-horizontal:absolute;mso-position-horizontal-relative:text;mso-position-vertical:absolute;mso-position-vertical-relative:text;mso-width-percent:0;mso-height-percent:0;mso-width-relative:margin;mso-height-relative:margin;v-text-anchor:top" o:gfxdata="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" filled="f" stroked="f">
-                <v:fill o:detectmouseclick="t"/>
                 <v:textbox>
                   <w:txbxContent>
                     <w:p>
@@ -18996,7 +18529,6 @@
           <mc:Fallback>
             <w:pict>
               <v:shape w14:anchorId="36D50E2C" id="Zone de texte 47" o:spid="_x0000_s1043" type="#_x0000_t202" style="position:absolute;left:0;text-align:left;margin-left:187.95pt;margin-top:3.4pt;width:39.8pt;height:23.7pt;z-index:251710464;visibility:visible;mso-wrap-style:square;mso-width-percent:0;mso-height-percent:0;mso-wrap-distance-left:9pt;mso-wrap-distance-top:0;mso-wrap-distance-right:9pt;mso-wrap-distance-bottom:0;mso-position-horizontal:absolute;mso-position-horizontal-relative:text;mso-position-vertical:absolute;mso-position-vertical-relative:text;mso-width-percent:0;mso-height-percent:0;mso-width-relative:margin;mso-height-relative:margin;v-text-anchor:top" o:gfxdata="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" filled="f" stroked="f">
-                <v:fill o:detectmouseclick="t"/>
                 <v:textbox>
                   <w:txbxContent>
                     <w:p>
@@ -19367,7 +18899,159 @@
         <mc:AlternateContent>
           <mc:Choice Requires="wps">
             <w:drawing>
-              <wp:anchor distT="0" distB="0" distL="114300" distR="114300" simplePos="0" relativeHeight="251750400" behindDoc="0" locked="0" layoutInCell="1" allowOverlap="1" wp14:anchorId="08C9C856" wp14:editId="23D509E5">
+              <wp:anchor distT="0" distB="0" distL="114300" distR="114300" simplePos="0" relativeHeight="251728896" behindDoc="0" locked="0" layoutInCell="1" allowOverlap="1" wp14:anchorId="0DA07487" wp14:editId="3750814B">
+                <wp:simplePos x="0" y="0"/>
+                <wp:positionH relativeFrom="column">
+                  <wp:posOffset>4597401</wp:posOffset>
+                </wp:positionH>
+                <wp:positionV relativeFrom="paragraph">
+                  <wp:posOffset>86360</wp:posOffset>
+                </wp:positionV>
+                <wp:extent cx="45719" cy="790575"/>
+                <wp:effectExtent l="76200" t="38100" r="50165" b="28575"/>
+                <wp:wrapNone/>
+                <wp:docPr id="60" name="Connecteur droit avec flèche 60"/>
+                <wp:cNvGraphicFramePr/>
+                <a:graphic xmlns:a="http://schemas.openxmlformats.org/drawingml/2006/main">
+                  <a:graphicData uri="http://schemas.microsoft.com/office/word/2010/wordprocessingShape">
+                    <wps:wsp>
+                      <wps:cNvCnPr/>
+                      <wps:spPr>
+                        <a:xfrm flipH="1" flipV="1">
+                          <a:off x="0" y="0"/>
+                          <a:ext cx="45719" cy="790575"/>
+                        </a:xfrm>
+                        <a:prstGeom prst="straightConnector1">
+                          <a:avLst/>
+                        </a:prstGeom>
+                        <a:ln>
+                          <a:tailEnd type="triangle"/>
+                        </a:ln>
+                      </wps:spPr>
+                      <wps:style>
+                        <a:lnRef idx="3">
+                          <a:schemeClr val="dk1"/>
+                        </a:lnRef>
+                        <a:fillRef idx="0">
+                          <a:schemeClr val="dk1"/>
+                        </a:fillRef>
+                        <a:effectRef idx="2">
+                          <a:schemeClr val="dk1"/>
+                        </a:effectRef>
+                        <a:fontRef idx="minor">
+                          <a:schemeClr val="tx1"/>
+                        </a:fontRef>
+                      </wps:style>
+                      <wps:bodyPr/>
+                    </wps:wsp>
+                  </a:graphicData>
+                </a:graphic>
+                <wp14:sizeRelH relativeFrom="margin">
+                  <wp14:pctWidth>0</wp14:pctWidth>
+                </wp14:sizeRelH>
+                <wp14:sizeRelV relativeFrom="margin">
+                  <wp14:pctHeight>0</wp14:pctHeight>
+                </wp14:sizeRelV>
+              </wp:anchor>
+            </w:drawing>
+          </mc:Choice>
+          <mc:Fallback>
+            <w:pict>
+              <v:shape w14:anchorId="59883CF6" id="Connecteur droit avec flèche 60" o:spid="_x0000_s1026" type="#_x0000_t32" style="position:absolute;margin-left:362pt;margin-top:6.8pt;width:3.6pt;height:62.25pt;flip:x y;z-index:251728896;visibility:visible;mso-wrap-style:square;mso-width-percent:0;mso-height-percent:0;mso-wrap-distance-left:9pt;mso-wrap-distance-top:0;mso-wrap-distance-right:9pt;mso-wrap-distance-bottom:0;mso-position-horizontal:absolute;mso-position-horizontal-relative:text;mso-position-vertical:absolute;mso-position-vertical-relative:text;mso-width-percent:0;mso-height-percent:0;mso-width-relative:margin;mso-height-relative:margin" o:gfxdata="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" strokecolor="black [3200]" strokeweight="1.5pt">
+                <v:stroke endarrow="block" joinstyle="miter"/>
+              </v:shape>
+            </w:pict>
+          </mc:Fallback>
+        </mc:AlternateContent>
+      </w:r>
+      <w:r>
+        <w:rPr>
+          <w:rFonts w:ascii="Arial" w:hAnsi="Arial" w:cs="Arial"/>
+          <w:i/>
+          <w:noProof/>
+          <w:sz w:val="24"/>
+          <w:lang w:val="fr-CH"/>
+        </w:rPr>
+        <mc:AlternateContent>
+          <mc:Choice Requires="wps">
+            <w:drawing>
+              <wp:anchor distT="0" distB="0" distL="114300" distR="114300" simplePos="0" relativeHeight="251734016" behindDoc="0" locked="0" layoutInCell="1" allowOverlap="1" wp14:anchorId="5F1D6C0A" wp14:editId="5F7A2368">
+                <wp:simplePos x="0" y="0"/>
+                <wp:positionH relativeFrom="column">
+                  <wp:posOffset>4923154</wp:posOffset>
+                </wp:positionH>
+                <wp:positionV relativeFrom="paragraph">
+                  <wp:posOffset>95885</wp:posOffset>
+                </wp:positionV>
+                <wp:extent cx="45719" cy="1628775"/>
+                <wp:effectExtent l="38100" t="0" r="69215" b="47625"/>
+                <wp:wrapNone/>
+                <wp:docPr id="128" name="Connecteur droit avec flèche 128"/>
+                <wp:cNvGraphicFramePr/>
+                <a:graphic xmlns:a="http://schemas.openxmlformats.org/drawingml/2006/main">
+                  <a:graphicData uri="http://schemas.microsoft.com/office/word/2010/wordprocessingShape">
+                    <wps:wsp>
+                      <wps:cNvCnPr/>
+                      <wps:spPr>
+                        <a:xfrm>
+                          <a:off x="0" y="0"/>
+                          <a:ext cx="45719" cy="1628775"/>
+                        </a:xfrm>
+                        <a:prstGeom prst="straightConnector1">
+                          <a:avLst/>
+                        </a:prstGeom>
+                        <a:ln>
+                          <a:tailEnd type="triangle"/>
+                        </a:ln>
+                      </wps:spPr>
+                      <wps:style>
+                        <a:lnRef idx="3">
+                          <a:schemeClr val="dk1"/>
+                        </a:lnRef>
+                        <a:fillRef idx="0">
+                          <a:schemeClr val="dk1"/>
+                        </a:fillRef>
+                        <a:effectRef idx="2">
+                          <a:schemeClr val="dk1"/>
+                        </a:effectRef>
+                        <a:fontRef idx="minor">
+                          <a:schemeClr val="tx1"/>
+                        </a:fontRef>
+                      </wps:style>
+                      <wps:bodyPr/>
+                    </wps:wsp>
+                  </a:graphicData>
+                </a:graphic>
+                <wp14:sizeRelH relativeFrom="margin">
+                  <wp14:pctWidth>0</wp14:pctWidth>
+                </wp14:sizeRelH>
+                <wp14:sizeRelV relativeFrom="margin">
+                  <wp14:pctHeight>0</wp14:pctHeight>
+                </wp14:sizeRelV>
+              </wp:anchor>
+            </w:drawing>
+          </mc:Choice>
+          <mc:Fallback>
+            <w:pict>
+              <v:shape w14:anchorId="5959353B" id="Connecteur droit avec flèche 128" o:spid="_x0000_s1026" type="#_x0000_t32" style="position:absolute;margin-left:387.65pt;margin-top:7.55pt;width:3.6pt;height:128.25pt;z-index:251734016;visibility:visible;mso-wrap-style:square;mso-width-percent:0;mso-height-percent:0;mso-wrap-distance-left:9pt;mso-wrap-distance-top:0;mso-wrap-distance-right:9pt;mso-wrap-distance-bottom:0;mso-position-horizontal:absolute;mso-position-horizontal-relative:text;mso-position-vertical:absolute;mso-position-vertical-relative:text;mso-width-percent:0;mso-height-percent:0;mso-width-relative:margin;mso-height-relative:margin" o:gfxdata="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" strokecolor="black [3200]" strokeweight="1.5pt">
+                <v:stroke endarrow="block" joinstyle="miter"/>
+              </v:shape>
+            </w:pict>
+          </mc:Fallback>
+        </mc:AlternateContent>
+      </w:r>
+      <w:r>
+        <w:rPr>
+          <w:rFonts w:ascii="Arial" w:hAnsi="Arial" w:cs="Arial"/>
+          <w:i/>
+          <w:noProof/>
+          <w:sz w:val="24"/>
+          <w:lang w:val="fr-CH"/>
+        </w:rPr>
+        <mc:AlternateContent>
+          <mc:Choice Requires="wps">
+            <w:drawing>
+              <wp:anchor distT="0" distB="0" distL="114300" distR="114300" simplePos="0" relativeHeight="251750400" behindDoc="0" locked="0" layoutInCell="1" allowOverlap="1" wp14:anchorId="08C9C856" wp14:editId="78919B8F">
                 <wp:simplePos x="0" y="0"/>
                 <wp:positionH relativeFrom="column">
                   <wp:posOffset>5801757</wp:posOffset>
@@ -19425,159 +19109,7 @@
           </mc:Choice>
           <mc:Fallback>
             <w:pict>
-              <v:shape w14:anchorId="272E1D35" id="Connecteur droit avec flèche 146" o:spid="_x0000_s1026" type="#_x0000_t32" style="position:absolute;margin-left:456.85pt;margin-top:10.8pt;width:3.6pt;height:297.35pt;flip:x y;z-index:251750400;visibility:visible;mso-wrap-style:square;mso-width-percent:0;mso-height-percent:0;mso-wrap-distance-left:9pt;mso-wrap-distance-top:0;mso-wrap-distance-right:9pt;mso-wrap-distance-bottom:0;mso-position-horizontal:absolute;mso-position-horizontal-relative:text;mso-position-vertical:absolute;mso-position-vertical-relative:text;mso-width-percent:0;mso-height-percent:0;mso-width-relative:margin;mso-height-relative:margin" o:gfxdata="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" strokecolor="black [3200]" strokeweight="1.5pt">
-                <v:stroke endarrow="block" joinstyle="miter"/>
-              </v:shape>
-            </w:pict>
-          </mc:Fallback>
-        </mc:AlternateContent>
-      </w:r>
-      <w:r>
-        <w:rPr>
-          <w:rFonts w:ascii="Arial" w:hAnsi="Arial" w:cs="Arial"/>
-          <w:i/>
-          <w:noProof/>
-          <w:sz w:val="24"/>
-          <w:lang w:val="fr-CH"/>
-        </w:rPr>
-        <mc:AlternateContent>
-          <mc:Choice Requires="wps">
-            <w:drawing>
-              <wp:anchor distT="0" distB="0" distL="114300" distR="114300" simplePos="0" relativeHeight="251728896" behindDoc="0" locked="0" layoutInCell="1" allowOverlap="1" wp14:anchorId="0DA07487" wp14:editId="04AEDB14">
-                <wp:simplePos x="0" y="0"/>
-                <wp:positionH relativeFrom="column">
-                  <wp:posOffset>4505445</wp:posOffset>
-                </wp:positionH>
-                <wp:positionV relativeFrom="paragraph">
-                  <wp:posOffset>58866</wp:posOffset>
-                </wp:positionV>
-                <wp:extent cx="45719" cy="965904"/>
-                <wp:effectExtent l="38100" t="38100" r="50165" b="24765"/>
-                <wp:wrapNone/>
-                <wp:docPr id="60" name="Connecteur droit avec flèche 60"/>
-                <wp:cNvGraphicFramePr/>
-                <a:graphic xmlns:a="http://schemas.openxmlformats.org/drawingml/2006/main">
-                  <a:graphicData uri="http://schemas.microsoft.com/office/word/2010/wordprocessingShape">
-                    <wps:wsp>
-                      <wps:cNvCnPr/>
-                      <wps:spPr>
-                        <a:xfrm flipV="1">
-                          <a:off x="0" y="0"/>
-                          <a:ext cx="45719" cy="965904"/>
-                        </a:xfrm>
-                        <a:prstGeom prst="straightConnector1">
-                          <a:avLst/>
-                        </a:prstGeom>
-                        <a:ln>
-                          <a:tailEnd type="triangle"/>
-                        </a:ln>
-                      </wps:spPr>
-                      <wps:style>
-                        <a:lnRef idx="3">
-                          <a:schemeClr val="dk1"/>
-                        </a:lnRef>
-                        <a:fillRef idx="0">
-                          <a:schemeClr val="dk1"/>
-                        </a:fillRef>
-                        <a:effectRef idx="2">
-                          <a:schemeClr val="dk1"/>
-                        </a:effectRef>
-                        <a:fontRef idx="minor">
-                          <a:schemeClr val="tx1"/>
-                        </a:fontRef>
-                      </wps:style>
-                      <wps:bodyPr/>
-                    </wps:wsp>
-                  </a:graphicData>
-                </a:graphic>
-                <wp14:sizeRelH relativeFrom="margin">
-                  <wp14:pctWidth>0</wp14:pctWidth>
-                </wp14:sizeRelH>
-                <wp14:sizeRelV relativeFrom="margin">
-                  <wp14:pctHeight>0</wp14:pctHeight>
-                </wp14:sizeRelV>
-              </wp:anchor>
-            </w:drawing>
-          </mc:Choice>
-          <mc:Fallback>
-            <w:pict>
-              <v:shape w14:anchorId="23A8FA9E" id="Connecteur droit avec flèche 60" o:spid="_x0000_s1026" type="#_x0000_t32" style="position:absolute;margin-left:354.75pt;margin-top:4.65pt;width:3.6pt;height:76.05pt;flip:y;z-index:251728896;visibility:visible;mso-wrap-style:square;mso-width-percent:0;mso-height-percent:0;mso-wrap-distance-left:9pt;mso-wrap-distance-top:0;mso-wrap-distance-right:9pt;mso-wrap-distance-bottom:0;mso-position-horizontal:absolute;mso-position-horizontal-relative:text;mso-position-vertical:absolute;mso-position-vertical-relative:text;mso-width-percent:0;mso-height-percent:0;mso-width-relative:margin;mso-height-relative:margin" o:gfxdata="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" strokecolor="black [3200]" strokeweight="1.5pt">
-                <v:stroke endarrow="block" joinstyle="miter"/>
-              </v:shape>
-            </w:pict>
-          </mc:Fallback>
-        </mc:AlternateContent>
-      </w:r>
-      <w:r>
-        <w:rPr>
-          <w:rFonts w:ascii="Arial" w:hAnsi="Arial" w:cs="Arial"/>
-          <w:i/>
-          <w:noProof/>
-          <w:sz w:val="24"/>
-          <w:lang w:val="fr-CH"/>
-        </w:rPr>
-        <mc:AlternateContent>
-          <mc:Choice Requires="wps">
-            <w:drawing>
-              <wp:anchor distT="0" distB="0" distL="114300" distR="114300" simplePos="0" relativeHeight="251734016" behindDoc="0" locked="0" layoutInCell="1" allowOverlap="1" wp14:anchorId="5F1D6C0A" wp14:editId="32BD981B">
-                <wp:simplePos x="0" y="0"/>
-                <wp:positionH relativeFrom="column">
-                  <wp:posOffset>4860691</wp:posOffset>
-                </wp:positionH>
-                <wp:positionV relativeFrom="paragraph">
-                  <wp:posOffset>92977</wp:posOffset>
-                </wp:positionV>
-                <wp:extent cx="60960" cy="1582153"/>
-                <wp:effectExtent l="57150" t="0" r="34290" b="56515"/>
-                <wp:wrapNone/>
-                <wp:docPr id="128" name="Connecteur droit avec flèche 128"/>
-                <wp:cNvGraphicFramePr/>
-                <a:graphic xmlns:a="http://schemas.openxmlformats.org/drawingml/2006/main">
-                  <a:graphicData uri="http://schemas.microsoft.com/office/word/2010/wordprocessingShape">
-                    <wps:wsp>
-                      <wps:cNvCnPr/>
-                      <wps:spPr>
-                        <a:xfrm flipH="1">
-                          <a:off x="0" y="0"/>
-                          <a:ext cx="60960" cy="1582153"/>
-                        </a:xfrm>
-                        <a:prstGeom prst="straightConnector1">
-                          <a:avLst/>
-                        </a:prstGeom>
-                        <a:ln>
-                          <a:tailEnd type="triangle"/>
-                        </a:ln>
-                      </wps:spPr>
-                      <wps:style>
-                        <a:lnRef idx="3">
-                          <a:schemeClr val="dk1"/>
-                        </a:lnRef>
-                        <a:fillRef idx="0">
-                          <a:schemeClr val="dk1"/>
-                        </a:fillRef>
-                        <a:effectRef idx="2">
-                          <a:schemeClr val="dk1"/>
-                        </a:effectRef>
-                        <a:fontRef idx="minor">
-                          <a:schemeClr val="tx1"/>
-                        </a:fontRef>
-                      </wps:style>
-                      <wps:bodyPr/>
-                    </wps:wsp>
-                  </a:graphicData>
-                </a:graphic>
-                <wp14:sizeRelH relativeFrom="margin">
-                  <wp14:pctWidth>0</wp14:pctWidth>
-                </wp14:sizeRelH>
-                <wp14:sizeRelV relativeFrom="margin">
-                  <wp14:pctHeight>0</wp14:pctHeight>
-                </wp14:sizeRelV>
-              </wp:anchor>
-            </w:drawing>
-          </mc:Choice>
-          <mc:Fallback>
-            <w:pict>
-              <v:shape w14:anchorId="44586AF6" id="Connecteur droit avec flèche 128" o:spid="_x0000_s1026" type="#_x0000_t32" style="position:absolute;margin-left:382.75pt;margin-top:7.3pt;width:4.8pt;height:124.6pt;flip:x;z-index:251734016;visibility:visible;mso-wrap-style:square;mso-width-percent:0;mso-height-percent:0;mso-wrap-distance-left:9pt;mso-wrap-distance-top:0;mso-wrap-distance-right:9pt;mso-wrap-distance-bottom:0;mso-position-horizontal:absolute;mso-position-horizontal-relative:text;mso-position-vertical:absolute;mso-position-vertical-relative:text;mso-width-percent:0;mso-height-percent:0;mso-width-relative:margin;mso-height-relative:margin" o:gfxdata="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" strokecolor="black [3200]" strokeweight="1.5pt">
+              <v:shape w14:anchorId="4825759E" id="Connecteur droit avec flèche 146" o:spid="_x0000_s1026" type="#_x0000_t32" style="position:absolute;margin-left:456.85pt;margin-top:10.8pt;width:3.6pt;height:297.35pt;flip:x y;z-index:251750400;visibility:visible;mso-wrap-style:square;mso-width-percent:0;mso-height-percent:0;mso-wrap-distance-left:9pt;mso-wrap-distance-top:0;mso-wrap-distance-right:9pt;mso-wrap-distance-bottom:0;mso-position-horizontal:absolute;mso-position-horizontal-relative:text;mso-position-vertical:absolute;mso-position-vertical-relative:text;mso-width-percent:0;mso-height-percent:0;mso-width-relative:margin;mso-height-relative:margin" o:gfxdata="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" strokecolor="black [3200]" strokeweight="1.5pt">
                 <v:stroke endarrow="block" joinstyle="miter"/>
               </v:shape>
             </w:pict>
@@ -19729,7 +19261,6 @@
           <mc:Fallback>
             <w:pict>
               <v:shape w14:anchorId="5DA72B80" id="Zone de texte 53" o:spid="_x0000_s1045" type="#_x0000_t202" style="position:absolute;left:0;text-align:left;margin-left:106.05pt;margin-top:11.05pt;width:39.8pt;height:23.7pt;z-index:251719680;visibility:visible;mso-wrap-style:square;mso-width-percent:0;mso-height-percent:0;mso-wrap-distance-left:9pt;mso-wrap-distance-top:0;mso-wrap-distance-right:9pt;mso-wrap-distance-bottom:0;mso-position-horizontal:absolute;mso-position-horizontal-relative:text;mso-position-vertical:absolute;mso-position-vertical-relative:text;mso-width-percent:0;mso-height-percent:0;mso-width-relative:margin;mso-height-relative:margin;v-text-anchor:top" o:gfxdata="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" filled="f" stroked="f">
-                <v:fill o:detectmouseclick="t"/>
                 <v:textbox>
                   <w:txbxContent>
                     <w:p>
@@ -19817,7 +19348,7 @@
         <mc:AlternateContent>
           <mc:Choice Requires="wps">
             <w:drawing>
-              <wp:anchor distT="0" distB="0" distL="114300" distR="114300" simplePos="0" relativeHeight="251724800" behindDoc="0" locked="0" layoutInCell="1" allowOverlap="1" wp14:anchorId="0239F16B" wp14:editId="57623242">
+              <wp:anchor distT="0" distB="0" distL="114300" distR="114300" simplePos="0" relativeHeight="251724800" behindDoc="0" locked="0" layoutInCell="1" allowOverlap="1" wp14:anchorId="0239F16B" wp14:editId="55D96FBA">
                 <wp:simplePos x="0" y="0"/>
                 <wp:positionH relativeFrom="column">
                   <wp:posOffset>1320165</wp:posOffset>
@@ -19869,7 +19400,7 @@
           </mc:Choice>
           <mc:Fallback>
             <w:pict>
-              <v:shape w14:anchorId="17486847" id="Connecteur droit avec flèche 56" o:spid="_x0000_s1026" type="#_x0000_t32" style="position:absolute;margin-left:103.95pt;margin-top:.65pt;width:0;height:28.9pt;z-index:251724800;visibility:visible;mso-wrap-style:square;mso-wrap-distance-left:9pt;mso-wrap-distance-top:0;mso-wrap-distance-right:9pt;mso-wrap-distance-bottom:0;mso-position-horizontal:absolute;mso-position-horizontal-relative:text;mso-position-vertical:absolute;mso-position-vertical-relative:text" o:gfxdata="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" strokecolor="black [3200]" strokeweight="1.5pt">
+              <v:shape w14:anchorId="554AFA4E" id="Connecteur droit avec flèche 56" o:spid="_x0000_s1026" type="#_x0000_t32" style="position:absolute;margin-left:103.95pt;margin-top:.65pt;width:0;height:28.9pt;z-index:251724800;visibility:visible;mso-wrap-style:square;mso-wrap-distance-left:9pt;mso-wrap-distance-top:0;mso-wrap-distance-right:9pt;mso-wrap-distance-bottom:0;mso-position-horizontal:absolute;mso-position-horizontal-relative:text;mso-position-vertical:absolute;mso-position-vertical-relative:text" o:gfxdata="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" strokecolor="black [3200]" strokeweight="1.5pt">
                 <v:stroke endarrow="block" joinstyle="miter"/>
               </v:shape>
             </w:pict>
@@ -19899,7 +19430,180 @@
         <mc:AlternateContent>
           <mc:Choice Requires="wps">
             <w:drawing>
-              <wp:anchor distT="0" distB="0" distL="114300" distR="114300" simplePos="0" relativeHeight="251743232" behindDoc="0" locked="0" layoutInCell="1" allowOverlap="1" wp14:anchorId="3A8D5434" wp14:editId="045D000C">
+              <wp:anchor distT="0" distB="0" distL="114300" distR="114300" simplePos="0" relativeHeight="251736064" behindDoc="0" locked="0" layoutInCell="1" allowOverlap="1" wp14:anchorId="5ABAB74A" wp14:editId="707E3801">
+                <wp:simplePos x="0" y="0"/>
+                <wp:positionH relativeFrom="column">
+                  <wp:posOffset>4900930</wp:posOffset>
+                </wp:positionH>
+                <wp:positionV relativeFrom="paragraph">
+                  <wp:posOffset>24765</wp:posOffset>
+                </wp:positionV>
+                <wp:extent cx="505327" cy="300790"/>
+                <wp:effectExtent l="0" t="0" r="0" b="4445"/>
+                <wp:wrapNone/>
+                <wp:docPr id="129" name="Zone de texte 129"/>
+                <wp:cNvGraphicFramePr/>
+                <a:graphic xmlns:a="http://schemas.openxmlformats.org/drawingml/2006/main">
+                  <a:graphicData uri="http://schemas.microsoft.com/office/word/2010/wordprocessingShape">
+                    <wps:wsp>
+                      <wps:cNvSpPr txBox="1"/>
+                      <wps:spPr>
+                        <a:xfrm>
+                          <a:off x="0" y="0"/>
+                          <a:ext cx="505327" cy="300790"/>
+                        </a:xfrm>
+                        <a:prstGeom prst="rect">
+                          <a:avLst/>
+                        </a:prstGeom>
+                        <a:noFill/>
+                        <a:ln>
+                          <a:noFill/>
+                        </a:ln>
+                      </wps:spPr>
+                      <wps:txbx>
+                        <w:txbxContent>
+                          <w:p>
+                            <w:pPr>
+                              <w:pStyle w:val="Retraitnormal1"/>
+                              <w:numPr>
+                                <w:ilvl w:val="0"/>
+                                <w:numId w:val="0"/>
+                              </w:numPr>
+                              <w:ind w:left="360" w:hanging="360"/>
+                              <w:rPr>
+                                <w:rFonts w:ascii="Arial" w:hAnsi="Arial" w:cs="Arial"/>
+                                <w:i/>
+                                <w:noProof/>
+                                <w:color w:val="000000" w:themeColor="text1"/>
+                                <w:sz w:val="22"/>
+                                <w:szCs w:val="22"/>
+                                <w:lang w:val="fr-CH"/>
+                                <w14:shadow w14:blurRad="38100" w14:dist="19050" w14:dir="2700000" w14:sx="100000" w14:sy="100000" w14:kx="0" w14:ky="0" w14:algn="tl">
+                                  <w14:schemeClr w14:val="dk1">
+                                    <w14:alpha w14:val="60000"/>
+                                  </w14:schemeClr>
+                                </w14:shadow>
+                                <w14:textOutline w14:w="0" w14:cap="flat" w14:cmpd="sng" w14:algn="ctr">
+                                  <w14:noFill/>
+                                  <w14:prstDash w14:val="solid"/>
+                                  <w14:round/>
+                                </w14:textOutline>
+                              </w:rPr>
+                            </w:pPr>
+                            <w:r>
+                              <w:rPr>
+                                <w:rFonts w:ascii="Arial" w:hAnsi="Arial" w:cs="Arial"/>
+                                <w:i/>
+                                <w:noProof/>
+                                <w:color w:val="000000" w:themeColor="text1"/>
+                                <w:sz w:val="22"/>
+                                <w:szCs w:val="22"/>
+                                <w:lang w:val="fr-CH"/>
+                                <w14:shadow w14:blurRad="38100" w14:dist="19050" w14:dir="2700000" w14:sx="100000" w14:sy="100000" w14:kx="0" w14:ky="0" w14:algn="tl">
+                                  <w14:schemeClr w14:val="dk1">
+                                    <w14:alpha w14:val="60000"/>
+                                  </w14:schemeClr>
+                                </w14:shadow>
+                                <w14:textOutline w14:w="0" w14:cap="flat" w14:cmpd="sng" w14:algn="ctr">
+                                  <w14:noFill/>
+                                  <w14:prstDash w14:val="solid"/>
+                                  <w14:round/>
+                                </w14:textOutline>
+                              </w:rPr>
+                              <w:t>SI</w:t>
+                            </w:r>
+                          </w:p>
+                        </w:txbxContent>
+                      </wps:txbx>
+                      <wps:bodyPr rot="0" spcFirstLastPara="0" vertOverflow="overflow" horzOverflow="overflow" vert="horz" wrap="square" lIns="91440" tIns="45720" rIns="91440" bIns="45720" numCol="1" spcCol="0" rtlCol="0" fromWordArt="0" anchor="t" anchorCtr="0" forceAA="0" compatLnSpc="1">
+                        <a:prstTxWarp prst="textNoShape">
+                          <a:avLst/>
+                        </a:prstTxWarp>
+                        <a:noAutofit/>
+                      </wps:bodyPr>
+                    </wps:wsp>
+                  </a:graphicData>
+                </a:graphic>
+                <wp14:sizeRelH relativeFrom="margin">
+                  <wp14:pctWidth>0</wp14:pctWidth>
+                </wp14:sizeRelH>
+                <wp14:sizeRelV relativeFrom="margin">
+                  <wp14:pctHeight>0</wp14:pctHeight>
+                </wp14:sizeRelV>
+              </wp:anchor>
+            </w:drawing>
+          </mc:Choice>
+          <mc:Fallback>
+            <w:pict>
+              <v:shape w14:anchorId="5ABAB74A" id="Zone de texte 129" o:spid="_x0000_s1046" type="#_x0000_t202" style="position:absolute;left:0;text-align:left;margin-left:385.9pt;margin-top:1.95pt;width:39.8pt;height:23.7pt;z-index:251736064;visibility:visible;mso-wrap-style:square;mso-width-percent:0;mso-height-percent:0;mso-wrap-distance-left:9pt;mso-wrap-distance-top:0;mso-wrap-distance-right:9pt;mso-wrap-distance-bottom:0;mso-position-horizontal:absolute;mso-position-horizontal-relative:text;mso-position-vertical:absolute;mso-position-vertical-relative:text;mso-width-percent:0;mso-height-percent:0;mso-width-relative:margin;mso-height-relative:margin;v-text-anchor:top" o:gfxdata="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" filled="f" stroked="f">
+                <v:textbox>
+                  <w:txbxContent>
+                    <w:p>
+                      <w:pPr>
+                        <w:pStyle w:val="Retraitnormal1"/>
+                        <w:numPr>
+                          <w:ilvl w:val="0"/>
+                          <w:numId w:val="0"/>
+                        </w:numPr>
+                        <w:ind w:left="360" w:hanging="360"/>
+                        <w:rPr>
+                          <w:rFonts w:ascii="Arial" w:hAnsi="Arial" w:cs="Arial"/>
+                          <w:i/>
+                          <w:noProof/>
+                          <w:color w:val="000000" w:themeColor="text1"/>
+                          <w:sz w:val="22"/>
+                          <w:szCs w:val="22"/>
+                          <w:lang w:val="fr-CH"/>
+                          <w14:shadow w14:blurRad="38100" w14:dist="19050" w14:dir="2700000" w14:sx="100000" w14:sy="100000" w14:kx="0" w14:ky="0" w14:algn="tl">
+                            <w14:schemeClr w14:val="dk1">
+                              <w14:alpha w14:val="60000"/>
+                            </w14:schemeClr>
+                          </w14:shadow>
+                          <w14:textOutline w14:w="0" w14:cap="flat" w14:cmpd="sng" w14:algn="ctr">
+                            <w14:noFill/>
+                            <w14:prstDash w14:val="solid"/>
+                            <w14:round/>
+                          </w14:textOutline>
+                        </w:rPr>
+                      </w:pPr>
+                      <w:r>
+                        <w:rPr>
+                          <w:rFonts w:ascii="Arial" w:hAnsi="Arial" w:cs="Arial"/>
+                          <w:i/>
+                          <w:noProof/>
+                          <w:color w:val="000000" w:themeColor="text1"/>
+                          <w:sz w:val="22"/>
+                          <w:szCs w:val="22"/>
+                          <w:lang w:val="fr-CH"/>
+                          <w14:shadow w14:blurRad="38100" w14:dist="19050" w14:dir="2700000" w14:sx="100000" w14:sy="100000" w14:kx="0" w14:ky="0" w14:algn="tl">
+                            <w14:schemeClr w14:val="dk1">
+                              <w14:alpha w14:val="60000"/>
+                            </w14:schemeClr>
+                          </w14:shadow>
+                          <w14:textOutline w14:w="0" w14:cap="flat" w14:cmpd="sng" w14:algn="ctr">
+                            <w14:noFill/>
+                            <w14:prstDash w14:val="solid"/>
+                            <w14:round/>
+                          </w14:textOutline>
+                        </w:rPr>
+                        <w:t>SI</w:t>
+                      </w:r>
+                    </w:p>
+                  </w:txbxContent>
+                </v:textbox>
+              </v:shape>
+            </w:pict>
+          </mc:Fallback>
+        </mc:AlternateContent>
+      </w:r>
+      <w:r>
+        <w:rPr>
+          <w:noProof/>
+        </w:rPr>
+        <mc:AlternateContent>
+          <mc:Choice Requires="wps">
+            <w:drawing>
+              <wp:anchor distT="0" distB="0" distL="114300" distR="114300" simplePos="0" relativeHeight="251743232" behindDoc="0" locked="0" layoutInCell="1" allowOverlap="1" wp14:anchorId="3A8D5434" wp14:editId="3D105948">
                 <wp:simplePos x="0" y="0"/>
                 <wp:positionH relativeFrom="column">
                   <wp:posOffset>2902504</wp:posOffset>
@@ -20004,8 +19708,7 @@
           </mc:Choice>
           <mc:Fallback>
             <w:pict>
-              <v:shape w14:anchorId="3A8D5434" id="Zone de texte 139" o:spid="_x0000_s1046" type="#_x0000_t202" style="position:absolute;left:0;text-align:left;margin-left:228.55pt;margin-top:2.75pt;width:39.8pt;height:23.7pt;z-index:251743232;visibility:visible;mso-wrap-style:square;mso-width-percent:0;mso-height-percent:0;mso-wrap-distance-left:9pt;mso-wrap-distance-top:0;mso-wrap-distance-right:9pt;mso-wrap-distance-bottom:0;mso-position-horizontal:absolute;mso-position-horizontal-relative:text;mso-position-vertical:absolute;mso-position-vertical-relative:text;mso-width-percent:0;mso-height-percent:0;mso-width-relative:margin;mso-height-relative:margin;v-text-anchor:top" o:gfxdata="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" filled="f" stroked="f">
-                <v:fill o:detectmouseclick="t"/>
+              <v:shape w14:anchorId="3A8D5434" id="Zone de texte 139" o:spid="_x0000_s1047" type="#_x0000_t202" style="position:absolute;left:0;text-align:left;margin-left:228.55pt;margin-top:2.75pt;width:39.8pt;height:23.7pt;z-index:251743232;visibility:visible;mso-wrap-style:square;mso-width-percent:0;mso-height-percent:0;mso-wrap-distance-left:9pt;mso-wrap-distance-top:0;mso-wrap-distance-right:9pt;mso-wrap-distance-bottom:0;mso-position-horizontal:absolute;mso-position-horizontal-relative:text;mso-position-vertical:absolute;mso-position-vertical-relative:text;mso-width-percent:0;mso-height-percent:0;mso-width-relative:margin;mso-height-relative:margin;v-text-anchor:top" o:gfxdata="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" filled="f" stroked="f">
                 <v:textbox>
                   <w:txbxContent>
                     <w:p>
@@ -20057,180 +19760,6 @@
                           </w14:textOutline>
                         </w:rPr>
                         <w:t>oui</w:t>
-                      </w:r>
-                    </w:p>
-                  </w:txbxContent>
-                </v:textbox>
-              </v:shape>
-            </w:pict>
-          </mc:Fallback>
-        </mc:AlternateContent>
-      </w:r>
-      <w:r>
-        <w:rPr>
-          <w:noProof/>
-        </w:rPr>
-        <mc:AlternateContent>
-          <mc:Choice Requires="wps">
-            <w:drawing>
-              <wp:anchor distT="0" distB="0" distL="114300" distR="114300" simplePos="0" relativeHeight="251736064" behindDoc="0" locked="0" layoutInCell="1" allowOverlap="1" wp14:anchorId="5ABAB74A" wp14:editId="1CE54328">
-                <wp:simplePos x="0" y="0"/>
-                <wp:positionH relativeFrom="column">
-                  <wp:posOffset>4701139</wp:posOffset>
-                </wp:positionH>
-                <wp:positionV relativeFrom="paragraph">
-                  <wp:posOffset>6985</wp:posOffset>
-                </wp:positionV>
-                <wp:extent cx="505327" cy="300790"/>
-                <wp:effectExtent l="0" t="0" r="0" b="4445"/>
-                <wp:wrapNone/>
-                <wp:docPr id="129" name="Zone de texte 129"/>
-                <wp:cNvGraphicFramePr/>
-                <a:graphic xmlns:a="http://schemas.openxmlformats.org/drawingml/2006/main">
-                  <a:graphicData uri="http://schemas.microsoft.com/office/word/2010/wordprocessingShape">
-                    <wps:wsp>
-                      <wps:cNvSpPr txBox="1"/>
-                      <wps:spPr>
-                        <a:xfrm>
-                          <a:off x="0" y="0"/>
-                          <a:ext cx="505327" cy="300790"/>
-                        </a:xfrm>
-                        <a:prstGeom prst="rect">
-                          <a:avLst/>
-                        </a:prstGeom>
-                        <a:noFill/>
-                        <a:ln>
-                          <a:noFill/>
-                        </a:ln>
-                      </wps:spPr>
-                      <wps:txbx>
-                        <w:txbxContent>
-                          <w:p>
-                            <w:pPr>
-                              <w:pStyle w:val="Retraitnormal1"/>
-                              <w:numPr>
-                                <w:ilvl w:val="0"/>
-                                <w:numId w:val="0"/>
-                              </w:numPr>
-                              <w:ind w:left="360" w:hanging="360"/>
-                              <w:rPr>
-                                <w:rFonts w:ascii="Arial" w:hAnsi="Arial" w:cs="Arial"/>
-                                <w:i/>
-                                <w:noProof/>
-                                <w:color w:val="000000" w:themeColor="text1"/>
-                                <w:sz w:val="22"/>
-                                <w:szCs w:val="22"/>
-                                <w:lang w:val="fr-CH"/>
-                                <w14:shadow w14:blurRad="38100" w14:dist="19050" w14:dir="2700000" w14:sx="100000" w14:sy="100000" w14:kx="0" w14:ky="0" w14:algn="tl">
-                                  <w14:schemeClr w14:val="dk1">
-                                    <w14:alpha w14:val="60000"/>
-                                  </w14:schemeClr>
-                                </w14:shadow>
-                                <w14:textOutline w14:w="0" w14:cap="flat" w14:cmpd="sng" w14:algn="ctr">
-                                  <w14:noFill/>
-                                  <w14:prstDash w14:val="solid"/>
-                                  <w14:round/>
-                                </w14:textOutline>
-                              </w:rPr>
-                            </w:pPr>
-                            <w:r>
-                              <w:rPr>
-                                <w:rFonts w:ascii="Arial" w:hAnsi="Arial" w:cs="Arial"/>
-                                <w:i/>
-                                <w:noProof/>
-                                <w:color w:val="000000" w:themeColor="text1"/>
-                                <w:sz w:val="22"/>
-                                <w:szCs w:val="22"/>
-                                <w:lang w:val="fr-CH"/>
-                                <w14:shadow w14:blurRad="38100" w14:dist="19050" w14:dir="2700000" w14:sx="100000" w14:sy="100000" w14:kx="0" w14:ky="0" w14:algn="tl">
-                                  <w14:schemeClr w14:val="dk1">
-                                    <w14:alpha w14:val="60000"/>
-                                  </w14:schemeClr>
-                                </w14:shadow>
-                                <w14:textOutline w14:w="0" w14:cap="flat" w14:cmpd="sng" w14:algn="ctr">
-                                  <w14:noFill/>
-                                  <w14:prstDash w14:val="solid"/>
-                                  <w14:round/>
-                                </w14:textOutline>
-                              </w:rPr>
-                              <w:t>SI</w:t>
-                            </w:r>
-                          </w:p>
-                        </w:txbxContent>
-                      </wps:txbx>
-                      <wps:bodyPr rot="0" spcFirstLastPara="0" vertOverflow="overflow" horzOverflow="overflow" vert="horz" wrap="square" lIns="91440" tIns="45720" rIns="91440" bIns="45720" numCol="1" spcCol="0" rtlCol="0" fromWordArt="0" anchor="t" anchorCtr="0" forceAA="0" compatLnSpc="1">
-                        <a:prstTxWarp prst="textNoShape">
-                          <a:avLst/>
-                        </a:prstTxWarp>
-                        <a:noAutofit/>
-                      </wps:bodyPr>
-                    </wps:wsp>
-                  </a:graphicData>
-                </a:graphic>
-                <wp14:sizeRelH relativeFrom="margin">
-                  <wp14:pctWidth>0</wp14:pctWidth>
-                </wp14:sizeRelH>
-                <wp14:sizeRelV relativeFrom="margin">
-                  <wp14:pctHeight>0</wp14:pctHeight>
-                </wp14:sizeRelV>
-              </wp:anchor>
-            </w:drawing>
-          </mc:Choice>
-          <mc:Fallback>
-            <w:pict>
-              <v:shape w14:anchorId="5ABAB74A" id="Zone de texte 129" o:spid="_x0000_s1047" type="#_x0000_t202" style="position:absolute;left:0;text-align:left;margin-left:370.15pt;margin-top:.55pt;width:39.8pt;height:23.7pt;z-index:251736064;visibility:visible;mso-wrap-style:square;mso-width-percent:0;mso-height-percent:0;mso-wrap-distance-left:9pt;mso-wrap-distance-top:0;mso-wrap-distance-right:9pt;mso-wrap-distance-bottom:0;mso-position-horizontal:absolute;mso-position-horizontal-relative:text;mso-position-vertical:absolute;mso-position-vertical-relative:text;mso-width-percent:0;mso-height-percent:0;mso-width-relative:margin;mso-height-relative:margin;v-text-anchor:top" o:gfxdata="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" filled="f" stroked="f">
-                <v:fill o:detectmouseclick="t"/>
-                <v:textbox>
-                  <w:txbxContent>
-                    <w:p>
-                      <w:pPr>
-                        <w:pStyle w:val="Retraitnormal1"/>
-                        <w:numPr>
-                          <w:ilvl w:val="0"/>
-                          <w:numId w:val="0"/>
-                        </w:numPr>
-                        <w:ind w:left="360" w:hanging="360"/>
-                        <w:rPr>
-                          <w:rFonts w:ascii="Arial" w:hAnsi="Arial" w:cs="Arial"/>
-                          <w:i/>
-                          <w:noProof/>
-                          <w:color w:val="000000" w:themeColor="text1"/>
-                          <w:sz w:val="22"/>
-                          <w:szCs w:val="22"/>
-                          <w:lang w:val="fr-CH"/>
-                          <w14:shadow w14:blurRad="38100" w14:dist="19050" w14:dir="2700000" w14:sx="100000" w14:sy="100000" w14:kx="0" w14:ky="0" w14:algn="tl">
-                            <w14:schemeClr w14:val="dk1">
-                              <w14:alpha w14:val="60000"/>
-                            </w14:schemeClr>
-                          </w14:shadow>
-                          <w14:textOutline w14:w="0" w14:cap="flat" w14:cmpd="sng" w14:algn="ctr">
-                            <w14:noFill/>
-                            <w14:prstDash w14:val="solid"/>
-                            <w14:round/>
-                          </w14:textOutline>
-                        </w:rPr>
-                      </w:pPr>
-                      <w:r>
-                        <w:rPr>
-                          <w:rFonts w:ascii="Arial" w:hAnsi="Arial" w:cs="Arial"/>
-                          <w:i/>
-                          <w:noProof/>
-                          <w:color w:val="000000" w:themeColor="text1"/>
-                          <w:sz w:val="22"/>
-                          <w:szCs w:val="22"/>
-                          <w:lang w:val="fr-CH"/>
-                          <w14:shadow w14:blurRad="38100" w14:dist="19050" w14:dir="2700000" w14:sx="100000" w14:sy="100000" w14:kx="0" w14:ky="0" w14:algn="tl">
-                            <w14:schemeClr w14:val="dk1">
-                              <w14:alpha w14:val="60000"/>
-                            </w14:schemeClr>
-                          </w14:shadow>
-                          <w14:textOutline w14:w="0" w14:cap="flat" w14:cmpd="sng" w14:algn="ctr">
-                            <w14:noFill/>
-                            <w14:prstDash w14:val="solid"/>
-                            <w14:round/>
-                          </w14:textOutline>
-                        </w:rPr>
-                        <w:t>SI</w:t>
                       </w:r>
                     </w:p>
                   </w:txbxContent>
@@ -20446,16 +19975,16 @@
         <mc:AlternateContent>
           <mc:Choice Requires="wps">
             <w:drawing>
-              <wp:anchor distT="0" distB="0" distL="114300" distR="114300" simplePos="0" relativeHeight="251753472" behindDoc="0" locked="0" layoutInCell="1" allowOverlap="1" wp14:anchorId="0D39DD72" wp14:editId="25783B1E">
+              <wp:anchor distT="0" distB="0" distL="114300" distR="114300" simplePos="0" relativeHeight="251753472" behindDoc="0" locked="0" layoutInCell="1" allowOverlap="1" wp14:anchorId="0D39DD72" wp14:editId="062CDD87">
                 <wp:simplePos x="0" y="0"/>
                 <wp:positionH relativeFrom="column">
-                  <wp:posOffset>1877789</wp:posOffset>
+                  <wp:posOffset>1880870</wp:posOffset>
                 </wp:positionH>
                 <wp:positionV relativeFrom="paragraph">
-                  <wp:posOffset>88711</wp:posOffset>
+                  <wp:posOffset>24130</wp:posOffset>
                 </wp:positionV>
-                <wp:extent cx="2625657" cy="31128"/>
-                <wp:effectExtent l="0" t="0" r="22860" b="26035"/>
+                <wp:extent cx="2762250" cy="62230"/>
+                <wp:effectExtent l="0" t="0" r="19050" b="33020"/>
                 <wp:wrapNone/>
                 <wp:docPr id="152" name="Connecteur droit 152"/>
                 <wp:cNvGraphicFramePr/>
@@ -20464,9 +19993,9 @@
                     <wps:wsp>
                       <wps:cNvCnPr/>
                       <wps:spPr>
-                        <a:xfrm>
+                        <a:xfrm flipV="1">
                           <a:off x="0" y="0"/>
-                          <a:ext cx="2625657" cy="31128"/>
+                          <a:ext cx="2762250" cy="62230"/>
                         </a:xfrm>
                         <a:prstGeom prst="line">
                           <a:avLst/>
@@ -20490,12 +20019,18 @@
                     </wps:wsp>
                   </a:graphicData>
                 </a:graphic>
+                <wp14:sizeRelH relativeFrom="margin">
+                  <wp14:pctWidth>0</wp14:pctWidth>
+                </wp14:sizeRelH>
+                <wp14:sizeRelV relativeFrom="margin">
+                  <wp14:pctHeight>0</wp14:pctHeight>
+                </wp14:sizeRelV>
               </wp:anchor>
             </w:drawing>
           </mc:Choice>
           <mc:Fallback>
             <w:pict>
-              <v:line w14:anchorId="6B0EDDC9" id="Connecteur droit 152" o:spid="_x0000_s1026" style="position:absolute;z-index:251753472;visibility:visible;mso-wrap-style:square;mso-wrap-distance-left:9pt;mso-wrap-distance-top:0;mso-wrap-distance-right:9pt;mso-wrap-distance-bottom:0;mso-position-horizontal:absolute;mso-position-horizontal-relative:text;mso-position-vertical:absolute;mso-position-vertical-relative:text" from="147.85pt,7pt" to="354.6pt,9.45pt" o:gfxdata="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" strokecolor="black [3200]" strokeweight="1.5pt">
+              <v:line w14:anchorId="11A57B12" id="Connecteur droit 152" o:spid="_x0000_s1026" style="position:absolute;flip:y;z-index:251753472;visibility:visible;mso-wrap-style:square;mso-width-percent:0;mso-height-percent:0;mso-wrap-distance-left:9pt;mso-wrap-distance-top:0;mso-wrap-distance-right:9pt;mso-wrap-distance-bottom:0;mso-position-horizontal:absolute;mso-position-horizontal-relative:text;mso-position-vertical:absolute;mso-position-vertical-relative:text;mso-width-percent:0;mso-height-percent:0;mso-width-relative:margin;mso-height-relative:margin" from="148.1pt,1.9pt" to="365.6pt,6.8pt" o:gfxdata="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" strokecolor="black [3200]" strokeweight="1.5pt">
                 <v:stroke joinstyle="miter"/>
               </v:line>
             </w:pict>
@@ -20884,7 +20419,6 @@
           <mc:Fallback>
             <w:pict>
               <v:shape w14:anchorId="783BE069" id="Zone de texte 138" o:spid="_x0000_s1050" type="#_x0000_t202" style="position:absolute;left:0;text-align:left;margin-left:261.75pt;margin-top:6.85pt;width:39.8pt;height:23.7pt;z-index:251741184;visibility:visible;mso-wrap-style:square;mso-width-percent:0;mso-height-percent:0;mso-wrap-distance-left:9pt;mso-wrap-distance-top:0;mso-wrap-distance-right:9pt;mso-wrap-distance-bottom:0;mso-position-horizontal:absolute;mso-position-horizontal-relative:text;mso-position-vertical:absolute;mso-position-vertical-relative:text;mso-width-percent:0;mso-height-percent:0;mso-width-relative:margin;mso-height-relative:margin;v-text-anchor:top" o:gfxdata="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" filled="f" stroked="f">
-                <v:fill o:detectmouseclick="t"/>
                 <v:textbox>
                   <w:txbxContent>
                     <w:p>
@@ -21453,7 +20987,6 @@
           <mc:Fallback>
             <w:pict>
               <v:shape w14:anchorId="720284C6" id="Zone de texte 143" o:spid="_x0000_s1052" type="#_x0000_t202" style="position:absolute;left:0;text-align:left;margin-left:188pt;margin-top:1.2pt;width:39.8pt;height:23.7pt;z-index:251748352;visibility:visible;mso-wrap-style:square;mso-width-percent:0;mso-height-percent:0;mso-wrap-distance-left:9pt;mso-wrap-distance-top:0;mso-wrap-distance-right:9pt;mso-wrap-distance-bottom:0;mso-position-horizontal:absolute;mso-position-horizontal-relative:text;mso-position-vertical:absolute;mso-position-vertical-relative:text;mso-width-percent:0;mso-height-percent:0;mso-width-relative:margin;mso-height-relative:margin;v-text-anchor:top" o:gfxdata="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" filled="f" stroked="f">
-                <v:fill o:detectmouseclick="t"/>
                 <v:textbox>
                   <w:txbxContent>
                     <w:p>
@@ -21882,29 +21415,7 @@
                                   <w14:round/>
                                 </w14:textOutline>
                               </w:rPr>
-                              <w:t>ou</w:t>
-                            </w:r>
-                            <w:r>
-                              <w:rPr>
-                                <w:rFonts w:ascii="Arial" w:hAnsi="Arial" w:cs="Arial"/>
-                                <w:i/>
-                                <w:noProof/>
-                                <w:color w:val="000000" w:themeColor="text1"/>
-                                <w:sz w:val="22"/>
-                                <w:szCs w:val="22"/>
-                                <w:lang w:val="fr-CH"/>
-                                <w14:shadow w14:blurRad="38100" w14:dist="19050" w14:dir="2700000" w14:sx="100000" w14:sy="100000" w14:kx="0" w14:ky="0" w14:algn="tl">
-                                  <w14:schemeClr w14:val="dk1">
-                                    <w14:alpha w14:val="60000"/>
-                                  </w14:schemeClr>
-                                </w14:shadow>
-                                <w14:textOutline w14:w="0" w14:cap="flat" w14:cmpd="sng" w14:algn="ctr">
-                                  <w14:noFill/>
-                                  <w14:prstDash w14:val="solid"/>
-                                  <w14:round/>
-                                </w14:textOutline>
-                              </w:rPr>
-                              <w:t>i</w:t>
+                              <w:t>oui</w:t>
                             </w:r>
                           </w:p>
                         </w:txbxContent>
@@ -21930,7 +21441,6 @@
           <mc:Fallback>
             <w:pict>
               <v:shape w14:anchorId="314A3A8B" id="Zone de texte 147" o:spid="_x0000_s1054" type="#_x0000_t202" style="position:absolute;left:0;text-align:left;margin-left:314.95pt;margin-top:.5pt;width:39.8pt;height:23.7pt;z-index:251752448;visibility:visible;mso-wrap-style:square;mso-width-percent:0;mso-height-percent:0;mso-wrap-distance-left:9pt;mso-wrap-distance-top:0;mso-wrap-distance-right:9pt;mso-wrap-distance-bottom:0;mso-position-horizontal:absolute;mso-position-horizontal-relative:text;mso-position-vertical:absolute;mso-position-vertical-relative:text;mso-width-percent:0;mso-height-percent:0;mso-width-relative:margin;mso-height-relative:margin;v-text-anchor:top" o:gfxdata="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" filled="f" stroked="f">
-                <v:fill o:detectmouseclick="t"/>
                 <v:textbox>
                   <w:txbxContent>
                     <w:p>
@@ -21981,29 +21491,7 @@
                             <w14:round/>
                           </w14:textOutline>
                         </w:rPr>
-                        <w:t>ou</w:t>
-                      </w:r>
-                      <w:r>
-                        <w:rPr>
-                          <w:rFonts w:ascii="Arial" w:hAnsi="Arial" w:cs="Arial"/>
-                          <w:i/>
-                          <w:noProof/>
-                          <w:color w:val="000000" w:themeColor="text1"/>
-                          <w:sz w:val="22"/>
-                          <w:szCs w:val="22"/>
-                          <w:lang w:val="fr-CH"/>
-                          <w14:shadow w14:blurRad="38100" w14:dist="19050" w14:dir="2700000" w14:sx="100000" w14:sy="100000" w14:kx="0" w14:ky="0" w14:algn="tl">
-                            <w14:schemeClr w14:val="dk1">
-                              <w14:alpha w14:val="60000"/>
-                            </w14:schemeClr>
-                          </w14:shadow>
-                          <w14:textOutline w14:w="0" w14:cap="flat" w14:cmpd="sng" w14:algn="ctr">
-                            <w14:noFill/>
-                            <w14:prstDash w14:val="solid"/>
-                            <w14:round/>
-                          </w14:textOutline>
-                        </w:rPr>
-                        <w:t>i</w:t>
+                        <w:t>oui</w:t>
                       </w:r>
                     </w:p>
                   </w:txbxContent>
@@ -22393,7 +21881,6 @@
         </w:rPr>
         <w:t xml:space="preserve">SELECT </w:t>
       </w:r>
-      <w:proofErr w:type="gramStart"/>
       <w:r>
         <w:rPr>
           <w:rFonts w:ascii="Arial" w:hAnsi="Arial" w:cs="Arial"/>
@@ -22403,7 +21890,6 @@
         </w:rPr>
         <w:t>customers.id,lastname</w:t>
       </w:r>
-      <w:proofErr w:type="gramEnd"/>
       <w:r>
         <w:rPr>
           <w:rFonts w:ascii="Arial" w:hAnsi="Arial" w:cs="Arial"/>
@@ -22637,6 +22123,7 @@
         <w:rPr>
           <w:rFonts w:ascii="Arial" w:hAnsi="Arial" w:cs="Arial"/>
           <w:i/>
+          <w:noProof/>
           <w:sz w:val="24"/>
           <w:lang w:val="en-GB"/>
         </w:rPr>
@@ -22706,7 +22193,7 @@
           <w:bCs/>
           <w:i/>
           <w:sz w:val="24"/>
-          <w:lang w:val="fr-CH"/>
+          <w:lang w:val="en-GB"/>
         </w:rPr>
       </w:pPr>
       <w:r>
@@ -22716,7 +22203,7 @@
           <w:bCs/>
           <w:i/>
           <w:sz w:val="24"/>
-          <w:lang w:val="fr-CH"/>
+          <w:lang w:val="en-GB"/>
         </w:rPr>
         <w:t>2. Display Details</w:t>
       </w:r>
@@ -22733,7 +22220,7 @@
           <w:rFonts w:ascii="Arial" w:hAnsi="Arial" w:cs="Arial"/>
           <w:iCs/>
           <w:sz w:val="24"/>
-          <w:lang w:val="fr-CH"/>
+          <w:lang w:val="en-GB"/>
         </w:rPr>
       </w:pPr>
       <w:r>
@@ -22741,29 +22228,9 @@
           <w:rFonts w:ascii="Arial" w:hAnsi="Arial" w:cs="Arial"/>
           <w:iCs/>
           <w:sz w:val="24"/>
-          <w:lang w:val="fr-CH"/>
-        </w:rPr>
-        <w:t>[</w:t>
-      </w:r>
-      <w:proofErr w:type="spellStart"/>
-      <w:r>
-        <w:rPr>
-          <w:rFonts w:ascii="Arial" w:hAnsi="Arial" w:cs="Arial"/>
-          <w:iCs/>
-          <w:sz w:val="24"/>
-          <w:lang w:val="fr-CH"/>
-        </w:rPr>
-        <w:t>Request</w:t>
-      </w:r>
-      <w:proofErr w:type="spellEnd"/>
-      <w:r>
-        <w:rPr>
-          <w:rFonts w:ascii="Arial" w:hAnsi="Arial" w:cs="Arial"/>
-          <w:iCs/>
-          <w:sz w:val="24"/>
-          <w:lang w:val="fr-CH"/>
-        </w:rPr>
-        <w:t>]</w:t>
+          <w:lang w:val="en-GB"/>
+        </w:rPr>
+        <w:t>[Request]</w:t>
       </w:r>
     </w:p>
     <w:p>
@@ -22798,27 +22265,7 @@
           <w:sz w:val="24"/>
           <w:lang w:val="en-GB"/>
         </w:rPr>
-        <w:t xml:space="preserve"> </w:t>
-      </w:r>
-      <w:proofErr w:type="gramStart"/>
-      <w:r>
-        <w:rPr>
-          <w:rFonts w:ascii="Arial" w:hAnsi="Arial" w:cs="Arial"/>
-          <w:i/>
-          <w:sz w:val="24"/>
-          <w:lang w:val="en-GB"/>
-        </w:rPr>
-        <w:t>customers.id,firstname</w:t>
-      </w:r>
-      <w:proofErr w:type="gramEnd"/>
-      <w:r>
-        <w:rPr>
-          <w:rFonts w:ascii="Arial" w:hAnsi="Arial" w:cs="Arial"/>
-          <w:i/>
-          <w:sz w:val="24"/>
-          <w:lang w:val="en-GB"/>
-        </w:rPr>
-        <w:t xml:space="preserve">,lastname,email,mobile,address,npa_id,npas.npa,npas.town </w:t>
+        <w:t xml:space="preserve"> customers.id,firstname,lastname,email,mobile,address,npa_id,npas.npa,npas.town </w:t>
       </w:r>
       <w:r>
         <w:rPr>
@@ -22963,9 +22410,18 @@
           <w:rFonts w:ascii="Arial" w:hAnsi="Arial" w:cs="Arial"/>
           <w:iCs/>
           <w:sz w:val="24"/>
-          <w:lang w:val="fr-CH"/>
-        </w:rPr>
-        <w:t xml:space="preserve"> [</w:t>
+          <w:lang w:val="en-GB"/>
+        </w:rPr>
+        <w:t xml:space="preserve"> </w:t>
+      </w:r>
+      <w:r>
+        <w:rPr>
+          <w:rFonts w:ascii="Arial" w:hAnsi="Arial" w:cs="Arial"/>
+          <w:iCs/>
+          <w:sz w:val="24"/>
+          <w:lang w:val="fr-CH"/>
+        </w:rPr>
+        <w:t>[</w:t>
       </w:r>
       <w:proofErr w:type="spellStart"/>
       <w:r>
@@ -23021,6 +22477,7 @@
         <w:rPr>
           <w:rFonts w:ascii="Arial" w:hAnsi="Arial" w:cs="Arial"/>
           <w:i/>
+          <w:noProof/>
           <w:sz w:val="24"/>
           <w:lang w:val="fr-CH"/>
         </w:rPr>
@@ -23285,9 +22742,9 @@
           <w:sz w:val="24"/>
           <w:lang w:val="en-GB"/>
         </w:rPr>
-        <w:t>='Ruth</w:t>
-      </w:r>
-      <w:proofErr w:type="gramStart"/>
+        <w:t>='Ruth',</w:t>
+      </w:r>
+      <w:proofErr w:type="spellStart"/>
       <w:r>
         <w:rPr>
           <w:rFonts w:ascii="Arial" w:hAnsi="Arial" w:cs="Arial"/>
@@ -23295,20 +22752,9 @@
           <w:sz w:val="24"/>
           <w:lang w:val="en-GB"/>
         </w:rPr>
-        <w:t>',</w:t>
-      </w:r>
-      <w:proofErr w:type="spellStart"/>
-      <w:r>
-        <w:rPr>
-          <w:rFonts w:ascii="Arial" w:hAnsi="Arial" w:cs="Arial"/>
-          <w:i/>
-          <w:sz w:val="24"/>
-          <w:lang w:val="en-GB"/>
-        </w:rPr>
         <w:t>lastname</w:t>
       </w:r>
       <w:proofErr w:type="spellEnd"/>
-      <w:proofErr w:type="gramEnd"/>
       <w:r>
         <w:rPr>
           <w:rFonts w:ascii="Arial" w:hAnsi="Arial" w:cs="Arial"/>
@@ -23534,6 +22980,7 @@
         <w:rPr>
           <w:rFonts w:ascii="Arial" w:hAnsi="Arial" w:cs="Arial"/>
           <w:iCs/>
+          <w:noProof/>
           <w:sz w:val="24"/>
           <w:lang w:val="fr-CH"/>
         </w:rPr>
@@ -23697,7 +23144,6 @@
           <w:lang w:val="fr-CH" w:eastAsia="fr-FR"/>
         </w:rPr>
       </w:pPr>
-      <w:proofErr w:type="gramStart"/>
       <w:r>
         <w:rPr>
           <w:rFonts w:ascii="Arial" w:hAnsi="Arial"/>
@@ -23707,19 +23153,7 @@
           <w:szCs w:val="14"/>
           <w:lang w:val="fr-CH" w:eastAsia="fr-FR"/>
         </w:rPr>
-        <w:t>planning</w:t>
-      </w:r>
-      <w:proofErr w:type="gramEnd"/>
-      <w:r>
-        <w:rPr>
-          <w:rFonts w:ascii="Arial" w:hAnsi="Arial"/>
-          <w:i/>
-          <w:iCs/>
-          <w:sz w:val="24"/>
-          <w:szCs w:val="14"/>
-          <w:lang w:val="fr-CH" w:eastAsia="fr-FR"/>
-        </w:rPr>
-        <w:t xml:space="preserve"> indiquant les dates de début et de fin du projet ainsi que le découpage connu des diverses phases. </w:t>
+        <w:t xml:space="preserve">planning indiquant les dates de début et de fin du projet ainsi que le découpage connu des diverses phases. </w:t>
       </w:r>
     </w:p>
     <w:p>
@@ -23738,7 +23172,6 @@
           <w:lang w:val="fr-CH" w:eastAsia="fr-FR"/>
         </w:rPr>
       </w:pPr>
-      <w:proofErr w:type="gramStart"/>
       <w:r>
         <w:rPr>
           <w:rFonts w:ascii="Arial" w:hAnsi="Arial"/>
@@ -23748,19 +23181,7 @@
           <w:szCs w:val="14"/>
           <w:lang w:val="fr-CH" w:eastAsia="fr-FR"/>
         </w:rPr>
-        <w:t>partage</w:t>
-      </w:r>
-      <w:proofErr w:type="gramEnd"/>
-      <w:r>
-        <w:rPr>
-          <w:rFonts w:ascii="Arial" w:hAnsi="Arial"/>
-          <w:i/>
-          <w:iCs/>
-          <w:sz w:val="24"/>
-          <w:szCs w:val="14"/>
-          <w:lang w:val="fr-CH" w:eastAsia="fr-FR"/>
-        </w:rPr>
-        <w:t xml:space="preserve"> des tâches en cas de travail à plusieurs.</w:t>
+        <w:t>partage des tâches en cas de travail à plusieurs.</w:t>
       </w:r>
     </w:p>
     <w:p>
@@ -24249,23 +23670,13 @@
           <w:lang w:val="fr-CH"/>
         </w:rPr>
       </w:pPr>
-      <w:proofErr w:type="gramStart"/>
       <w:r>
         <w:rPr>
           <w:i/>
           <w:iCs/>
           <w:lang w:val="fr-CH"/>
         </w:rPr>
-        <w:t>les</w:t>
-      </w:r>
-      <w:proofErr w:type="gramEnd"/>
-      <w:r>
-        <w:rPr>
-          <w:i/>
-          <w:iCs/>
-          <w:lang w:val="fr-CH"/>
-        </w:rPr>
-        <w:t xml:space="preserve"> répertoires où le logiciel est installé</w:t>
+        <w:t>les répertoires où le logiciel est installé</w:t>
       </w:r>
     </w:p>
     <w:p>
@@ -24285,23 +23696,13 @@
           <w:lang w:val="fr-CH"/>
         </w:rPr>
       </w:pPr>
-      <w:proofErr w:type="gramStart"/>
       <w:r>
         <w:rPr>
           <w:i/>
           <w:iCs/>
           <w:lang w:val="fr-CH"/>
         </w:rPr>
-        <w:t>la</w:t>
-      </w:r>
-      <w:proofErr w:type="gramEnd"/>
-      <w:r>
-        <w:rPr>
-          <w:i/>
-          <w:iCs/>
-          <w:lang w:val="fr-CH"/>
-        </w:rPr>
-        <w:t xml:space="preserve"> liste de tous les fichiers et une rapide description de leur contenu (des noms qui parlent !)</w:t>
+        <w:t>la liste de tous les fichiers et une rapide description de leur contenu (des noms qui parlent !)</w:t>
       </w:r>
     </w:p>
     <w:p>
@@ -24321,23 +23722,13 @@
           <w:lang w:val="fr-CH"/>
         </w:rPr>
       </w:pPr>
-      <w:proofErr w:type="gramStart"/>
       <w:r>
         <w:rPr>
           <w:i/>
           <w:iCs/>
           <w:lang w:val="fr-CH"/>
         </w:rPr>
-        <w:t>les</w:t>
-      </w:r>
-      <w:proofErr w:type="gramEnd"/>
-      <w:r>
-        <w:rPr>
-          <w:i/>
-          <w:iCs/>
-          <w:lang w:val="fr-CH"/>
-        </w:rPr>
-        <w:t xml:space="preserve"> versions des systèmes d'exploitation et des outils logiciels</w:t>
+        <w:t>les versions des systèmes d'exploitation et des outils logiciels</w:t>
       </w:r>
     </w:p>
     <w:p>
@@ -24357,23 +23748,13 @@
           <w:lang w:val="fr-CH"/>
         </w:rPr>
       </w:pPr>
-      <w:proofErr w:type="gramStart"/>
       <w:r>
         <w:rPr>
           <w:i/>
           <w:iCs/>
           <w:lang w:val="fr-CH"/>
         </w:rPr>
-        <w:t>la</w:t>
-      </w:r>
-      <w:proofErr w:type="gramEnd"/>
-      <w:r>
-        <w:rPr>
-          <w:i/>
-          <w:iCs/>
-          <w:lang w:val="fr-CH"/>
-        </w:rPr>
-        <w:t xml:space="preserve"> description exacte du matériel</w:t>
+        <w:t>la description exacte du matériel</w:t>
       </w:r>
     </w:p>
     <w:p>
@@ -24393,23 +23774,13 @@
           <w:lang w:val="fr-CH"/>
         </w:rPr>
       </w:pPr>
-      <w:proofErr w:type="gramStart"/>
       <w:r>
         <w:rPr>
           <w:i/>
           <w:iCs/>
           <w:lang w:val="fr-CH"/>
         </w:rPr>
-        <w:t>le</w:t>
-      </w:r>
-      <w:proofErr w:type="gramEnd"/>
-      <w:r>
-        <w:rPr>
-          <w:i/>
-          <w:iCs/>
-          <w:lang w:val="fr-CH"/>
-        </w:rPr>
-        <w:t xml:space="preserve"> numéro de version de votre produit !</w:t>
+        <w:t>le numéro de version de votre produit !</w:t>
       </w:r>
     </w:p>
     <w:p>
@@ -24430,23 +23801,13 @@
           <w:lang w:val="fr-CH"/>
         </w:rPr>
       </w:pPr>
-      <w:proofErr w:type="gramStart"/>
       <w:r>
         <w:rPr>
           <w:i/>
           <w:iCs/>
           <w:lang w:val="fr-CH"/>
         </w:rPr>
-        <w:t>programmation</w:t>
-      </w:r>
-      <w:proofErr w:type="gramEnd"/>
-      <w:r>
-        <w:rPr>
-          <w:i/>
-          <w:iCs/>
-          <w:lang w:val="fr-CH"/>
-        </w:rPr>
-        <w:t xml:space="preserve"> et scripts: librairies externes, dictionnaire des données, reconstruction du logiciel - cible à partir des sources.</w:t>
+        <w:t>programmation et scripts: librairies externes, dictionnaire des données, reconstruction du logiciel - cible à partir des sources.</w:t>
       </w:r>
     </w:p>
     <w:p>
@@ -24484,27 +23845,7 @@
           <w:u w:val="single"/>
           <w:lang w:val="fr-CH"/>
         </w:rPr>
-        <w:t xml:space="preserve">Evitez d’inclure les </w:t>
-      </w:r>
-      <w:proofErr w:type="gramStart"/>
-      <w:r>
-        <w:rPr>
-          <w:i/>
-          <w:iCs/>
-          <w:u w:val="single"/>
-          <w:lang w:val="fr-CH"/>
-        </w:rPr>
-        <w:t>listings</w:t>
-      </w:r>
-      <w:proofErr w:type="gramEnd"/>
-      <w:r>
-        <w:rPr>
-          <w:i/>
-          <w:iCs/>
-          <w:u w:val="single"/>
-          <w:lang w:val="fr-CH"/>
-        </w:rPr>
-        <w:t xml:space="preserve"> des sources</w:t>
+        <w:t>Evitez d’inclure les listings des sources</w:t>
       </w:r>
       <w:r>
         <w:rPr>
@@ -26393,6 +25734,7 @@
       </w:pPr>
       <w:r>
         <w:rPr>
+          <w:noProof/>
           <w:lang w:val="fr-CH"/>
         </w:rPr>
         <w:drawing>
@@ -27502,6 +26844,7 @@
       </w:pPr>
       <w:r>
         <w:rPr>
+          <w:noProof/>
           <w:lang w:val="fr-CH"/>
         </w:rPr>
         <w:drawing>
@@ -27749,14 +27092,12 @@
         </w:rPr>
         <w:t xml:space="preserve">envoyer une valeur </w:t>
       </w:r>
-      <w:proofErr w:type="gramStart"/>
-      <w:r>
-        <w:rPr>
-          <w:lang w:val="fr-CH"/>
-        </w:rPr>
-        <w:t>de la client</w:t>
-      </w:r>
-      <w:proofErr w:type="gramEnd"/>
+      <w:r>
+        <w:rPr>
+          <w:lang w:val="fr-CH"/>
+        </w:rPr>
+        <w:t>du client</w:t>
+      </w:r>
       <w:r>
         <w:rPr>
           <w:lang w:val="fr-CH"/>
@@ -27769,6 +27110,1310 @@
         </w:rPr>
         <w:t xml:space="preserve">à la fenêtre de client </w:t>
       </w:r>
+    </w:p>
+    <w:p>
+      <w:pPr>
+        <w:rPr>
+          <w:lang w:val="fr-CH"/>
+        </w:rPr>
+      </w:pPr>
+    </w:p>
+    <w:p>
+      <w:pPr>
+        <w:rPr>
+          <w:lang w:val="fr-CH"/>
+        </w:rPr>
+      </w:pPr>
+    </w:p>
+    <w:p>
+      <w:pPr>
+        <w:rPr>
+          <w:lang w:val="en-GB"/>
+        </w:rPr>
+      </w:pPr>
+      <w:r>
+        <w:rPr>
+          <w:color w:val="4472C4" w:themeColor="accent1"/>
+          <w:lang w:val="en-GB"/>
+        </w:rPr>
+        <w:t>CREATE DEFINER</w:t>
+      </w:r>
+      <w:r>
+        <w:rPr>
+          <w:lang w:val="en-GB"/>
+        </w:rPr>
+        <w:t>=`</w:t>
+      </w:r>
+      <w:proofErr w:type="spellStart"/>
+      <w:r>
+        <w:rPr>
+          <w:lang w:val="en-GB"/>
+        </w:rPr>
+        <w:t>root`@`localhost</w:t>
+      </w:r>
+      <w:proofErr w:type="spellEnd"/>
+      <w:r>
+        <w:rPr>
+          <w:lang w:val="en-GB"/>
+        </w:rPr>
+        <w:t xml:space="preserve">` </w:t>
+      </w:r>
+      <w:r>
+        <w:rPr>
+          <w:color w:val="4472C4" w:themeColor="accent1"/>
+          <w:lang w:val="en-GB"/>
+        </w:rPr>
+        <w:t xml:space="preserve">TRIGGER </w:t>
+      </w:r>
+      <w:r>
+        <w:rPr>
+          <w:lang w:val="en-GB"/>
+        </w:rPr>
+        <w:t>`</w:t>
+      </w:r>
+      <w:proofErr w:type="spellStart"/>
+      <w:r>
+        <w:rPr>
+          <w:lang w:val="en-GB"/>
+        </w:rPr>
+        <w:t>customers_AFTER_UPDATE</w:t>
+      </w:r>
+      <w:proofErr w:type="spellEnd"/>
+      <w:r>
+        <w:rPr>
+          <w:lang w:val="en-GB"/>
+        </w:rPr>
+        <w:t xml:space="preserve">` </w:t>
+      </w:r>
+      <w:r>
+        <w:rPr>
+          <w:color w:val="4472C4" w:themeColor="accent1"/>
+          <w:lang w:val="en-GB"/>
+        </w:rPr>
+        <w:t xml:space="preserve">AFTER UPDATE ON </w:t>
+      </w:r>
+      <w:r>
+        <w:rPr>
+          <w:lang w:val="en-GB"/>
+        </w:rPr>
+        <w:t xml:space="preserve">`customers` </w:t>
+      </w:r>
+      <w:r>
+        <w:rPr>
+          <w:color w:val="4472C4" w:themeColor="accent1"/>
+          <w:lang w:val="en-GB"/>
+        </w:rPr>
+        <w:t>FOR EACH ROW BEGIN</w:t>
+      </w:r>
+    </w:p>
+    <w:p>
+      <w:pPr>
+        <w:ind w:left="426"/>
+        <w:rPr>
+          <w:lang w:val="en-GB"/>
+        </w:rPr>
+      </w:pPr>
+      <w:r>
+        <w:rPr>
+          <w:color w:val="4472C4" w:themeColor="accent1"/>
+          <w:lang w:val="en-GB"/>
+        </w:rPr>
+        <w:t>SET</w:t>
+      </w:r>
+      <w:r>
+        <w:rPr>
+          <w:lang w:val="en-GB"/>
+        </w:rPr>
+        <w:t xml:space="preserve"> </w:t>
+      </w:r>
+      <w:r>
+        <w:rPr>
+          <w:color w:val="4472C4" w:themeColor="accent1"/>
+          <w:lang w:val="en-GB"/>
+        </w:rPr>
+        <w:t xml:space="preserve">@Change </w:t>
+      </w:r>
+      <w:r>
+        <w:rPr>
+          <w:lang w:val="en-GB"/>
+        </w:rPr>
+        <w:t>= '';</w:t>
+      </w:r>
+    </w:p>
+    <w:p>
+      <w:pPr>
+        <w:ind w:left="426"/>
+        <w:rPr>
+          <w:lang w:val="en-GB"/>
+        </w:rPr>
+      </w:pPr>
+      <w:r>
+        <w:rPr>
+          <w:color w:val="4472C4" w:themeColor="accent1"/>
+          <w:lang w:val="en-GB"/>
+        </w:rPr>
+        <w:t xml:space="preserve">IF </w:t>
+      </w:r>
+      <w:proofErr w:type="spellStart"/>
+      <w:r>
+        <w:rPr>
+          <w:color w:val="4472C4" w:themeColor="accent1"/>
+          <w:lang w:val="en-GB"/>
+        </w:rPr>
+        <w:t>OLD</w:t>
+      </w:r>
+      <w:r>
+        <w:rPr>
+          <w:lang w:val="en-GB"/>
+        </w:rPr>
+        <w:t>.firstname</w:t>
+      </w:r>
+      <w:proofErr w:type="spellEnd"/>
+      <w:r>
+        <w:rPr>
+          <w:lang w:val="en-GB"/>
+        </w:rPr>
+        <w:t xml:space="preserve"> &lt;&gt; </w:t>
+      </w:r>
+      <w:proofErr w:type="spellStart"/>
+      <w:r>
+        <w:rPr>
+          <w:color w:val="4472C4" w:themeColor="accent1"/>
+          <w:lang w:val="en-GB"/>
+        </w:rPr>
+        <w:t>new</w:t>
+      </w:r>
+      <w:r>
+        <w:rPr>
+          <w:lang w:val="en-GB"/>
+        </w:rPr>
+        <w:t>.firstname</w:t>
+      </w:r>
+      <w:proofErr w:type="spellEnd"/>
+      <w:r>
+        <w:rPr>
+          <w:lang w:val="en-GB"/>
+        </w:rPr>
+        <w:t xml:space="preserve"> </w:t>
+      </w:r>
+      <w:r>
+        <w:rPr>
+          <w:color w:val="4472C4" w:themeColor="accent1"/>
+          <w:lang w:val="en-GB"/>
+        </w:rPr>
+        <w:t>THEN</w:t>
+      </w:r>
+    </w:p>
+    <w:p>
+      <w:pPr>
+        <w:ind w:left="426"/>
+        <w:rPr>
+          <w:lang w:val="en-GB"/>
+        </w:rPr>
+      </w:pPr>
+      <w:r>
+        <w:rPr>
+          <w:color w:val="4472C4" w:themeColor="accent1"/>
+          <w:lang w:val="en-GB"/>
+        </w:rPr>
+        <w:t xml:space="preserve">SET @Change </w:t>
+      </w:r>
+      <w:r>
+        <w:rPr>
+          <w:lang w:val="en-GB"/>
+        </w:rPr>
+        <w:t xml:space="preserve">= CONCAT('Update Student Record ', </w:t>
+      </w:r>
+      <w:proofErr w:type="spellStart"/>
+      <w:r>
+        <w:rPr>
+          <w:color w:val="4472C4" w:themeColor="accent1"/>
+          <w:lang w:val="en-GB"/>
+        </w:rPr>
+        <w:t>OLD</w:t>
+      </w:r>
+      <w:r>
+        <w:rPr>
+          <w:lang w:val="en-GB"/>
+        </w:rPr>
+        <w:t>.firstname</w:t>
+      </w:r>
+      <w:proofErr w:type="spellEnd"/>
+      <w:r>
+        <w:rPr>
+          <w:lang w:val="en-GB"/>
+        </w:rPr>
+        <w:t>);</w:t>
+      </w:r>
+    </w:p>
+    <w:p>
+      <w:pPr>
+        <w:ind w:left="426"/>
+        <w:rPr>
+          <w:lang w:val="en-GB"/>
+        </w:rPr>
+      </w:pPr>
+      <w:r>
+        <w:rPr>
+          <w:color w:val="4472C4" w:themeColor="accent1"/>
+          <w:lang w:val="en-GB"/>
+        </w:rPr>
+        <w:t xml:space="preserve">INSERT INTO </w:t>
+      </w:r>
+      <w:r>
+        <w:rPr>
+          <w:lang w:val="en-GB"/>
+        </w:rPr>
+        <w:t>logs(</w:t>
+      </w:r>
+      <w:proofErr w:type="spellStart"/>
+      <w:r>
+        <w:rPr>
+          <w:lang w:val="en-GB"/>
+        </w:rPr>
+        <w:t>clientId,text</w:t>
+      </w:r>
+      <w:proofErr w:type="spellEnd"/>
+      <w:r>
+        <w:rPr>
+          <w:lang w:val="en-GB"/>
+        </w:rPr>
+        <w:t xml:space="preserve">) </w:t>
+      </w:r>
+      <w:r>
+        <w:rPr>
+          <w:color w:val="4472C4" w:themeColor="accent1"/>
+          <w:lang w:val="en-GB"/>
+        </w:rPr>
+        <w:t>VALUES</w:t>
+      </w:r>
+      <w:r>
+        <w:rPr>
+          <w:lang w:val="en-GB"/>
+        </w:rPr>
+        <w:t>(</w:t>
+      </w:r>
+      <w:proofErr w:type="spellStart"/>
+      <w:r>
+        <w:rPr>
+          <w:color w:val="4472C4" w:themeColor="accent1"/>
+          <w:lang w:val="en-GB"/>
+        </w:rPr>
+        <w:t>old.</w:t>
+      </w:r>
+      <w:r>
+        <w:rPr>
+          <w:color w:val="000000" w:themeColor="text1"/>
+          <w:lang w:val="en-GB"/>
+        </w:rPr>
+        <w:t>id</w:t>
+      </w:r>
+      <w:r>
+        <w:rPr>
+          <w:color w:val="4472C4" w:themeColor="accent1"/>
+          <w:lang w:val="en-GB"/>
+        </w:rPr>
+        <w:t>,@Change</w:t>
+      </w:r>
+      <w:proofErr w:type="spellEnd"/>
+      <w:r>
+        <w:rPr>
+          <w:lang w:val="en-GB"/>
+        </w:rPr>
+        <w:t>);</w:t>
+      </w:r>
+    </w:p>
+    <w:p>
+      <w:pPr>
+        <w:ind w:left="426"/>
+        <w:rPr>
+          <w:color w:val="4472C4" w:themeColor="accent1"/>
+          <w:lang w:val="en-GB"/>
+        </w:rPr>
+      </w:pPr>
+      <w:r>
+        <w:rPr>
+          <w:color w:val="4472C4" w:themeColor="accent1"/>
+          <w:lang w:val="en-GB"/>
+        </w:rPr>
+        <w:t>END IF;</w:t>
+      </w:r>
+    </w:p>
+    <w:p>
+      <w:pPr>
+        <w:ind w:left="426"/>
+        <w:rPr>
+          <w:lang w:val="en-GB"/>
+        </w:rPr>
+      </w:pPr>
+      <w:r>
+        <w:rPr>
+          <w:color w:val="4472C4" w:themeColor="accent1"/>
+          <w:lang w:val="en-GB"/>
+        </w:rPr>
+        <w:t xml:space="preserve">IF </w:t>
+      </w:r>
+      <w:proofErr w:type="spellStart"/>
+      <w:r>
+        <w:rPr>
+          <w:color w:val="4472C4" w:themeColor="accent1"/>
+          <w:lang w:val="en-GB"/>
+        </w:rPr>
+        <w:t>OLD</w:t>
+      </w:r>
+      <w:r>
+        <w:rPr>
+          <w:lang w:val="en-GB"/>
+        </w:rPr>
+        <w:t>.lastname</w:t>
+      </w:r>
+      <w:proofErr w:type="spellEnd"/>
+      <w:r>
+        <w:rPr>
+          <w:lang w:val="en-GB"/>
+        </w:rPr>
+        <w:t xml:space="preserve"> &lt;&gt; </w:t>
+      </w:r>
+      <w:proofErr w:type="spellStart"/>
+      <w:r>
+        <w:rPr>
+          <w:color w:val="4472C4" w:themeColor="accent1"/>
+          <w:lang w:val="en-GB"/>
+        </w:rPr>
+        <w:t>new</w:t>
+      </w:r>
+      <w:r>
+        <w:rPr>
+          <w:lang w:val="en-GB"/>
+        </w:rPr>
+        <w:t>.lastname</w:t>
+      </w:r>
+      <w:proofErr w:type="spellEnd"/>
+      <w:r>
+        <w:rPr>
+          <w:lang w:val="en-GB"/>
+        </w:rPr>
+        <w:t xml:space="preserve"> </w:t>
+      </w:r>
+      <w:r>
+        <w:rPr>
+          <w:color w:val="4472C4" w:themeColor="accent1"/>
+          <w:lang w:val="en-GB"/>
+        </w:rPr>
+        <w:t>THEN</w:t>
+      </w:r>
+    </w:p>
+    <w:p>
+      <w:pPr>
+        <w:ind w:left="426"/>
+        <w:rPr>
+          <w:lang w:val="en-GB"/>
+        </w:rPr>
+      </w:pPr>
+      <w:r>
+        <w:rPr>
+          <w:color w:val="4472C4" w:themeColor="accent1"/>
+          <w:lang w:val="en-GB"/>
+        </w:rPr>
+        <w:t xml:space="preserve">SET @Change </w:t>
+      </w:r>
+      <w:r>
+        <w:rPr>
+          <w:lang w:val="en-GB"/>
+        </w:rPr>
+        <w:t xml:space="preserve">= CONCAT('Update Student Record ', </w:t>
+      </w:r>
+      <w:proofErr w:type="spellStart"/>
+      <w:r>
+        <w:rPr>
+          <w:color w:val="4472C4" w:themeColor="accent1"/>
+          <w:lang w:val="en-GB"/>
+        </w:rPr>
+        <w:t>OLD.</w:t>
+      </w:r>
+      <w:r>
+        <w:rPr>
+          <w:lang w:val="en-GB"/>
+        </w:rPr>
+        <w:t>lastname</w:t>
+      </w:r>
+      <w:proofErr w:type="spellEnd"/>
+      <w:r>
+        <w:rPr>
+          <w:lang w:val="en-GB"/>
+        </w:rPr>
+        <w:t>);</w:t>
+      </w:r>
+    </w:p>
+    <w:p>
+      <w:pPr>
+        <w:ind w:left="426"/>
+        <w:rPr>
+          <w:lang w:val="en-GB"/>
+        </w:rPr>
+      </w:pPr>
+      <w:r>
+        <w:rPr>
+          <w:color w:val="4472C4" w:themeColor="accent1"/>
+          <w:lang w:val="en-GB"/>
+        </w:rPr>
+        <w:t xml:space="preserve">INSERT INTO </w:t>
+      </w:r>
+      <w:r>
+        <w:rPr>
+          <w:lang w:val="en-GB"/>
+        </w:rPr>
+        <w:t>logs(</w:t>
+      </w:r>
+      <w:proofErr w:type="spellStart"/>
+      <w:r>
+        <w:rPr>
+          <w:lang w:val="en-GB"/>
+        </w:rPr>
+        <w:t>clientId,text</w:t>
+      </w:r>
+      <w:proofErr w:type="spellEnd"/>
+      <w:r>
+        <w:rPr>
+          <w:lang w:val="en-GB"/>
+        </w:rPr>
+        <w:t>) VALUES</w:t>
+      </w:r>
+      <w:r>
+        <w:rPr>
+          <w:color w:val="000000" w:themeColor="text1"/>
+          <w:lang w:val="en-GB"/>
+        </w:rPr>
+        <w:t>(</w:t>
+      </w:r>
+      <w:proofErr w:type="spellStart"/>
+      <w:r>
+        <w:rPr>
+          <w:color w:val="4472C4" w:themeColor="accent1"/>
+          <w:lang w:val="en-GB"/>
+        </w:rPr>
+        <w:t>old</w:t>
+      </w:r>
+      <w:r>
+        <w:rPr>
+          <w:lang w:val="en-GB"/>
+        </w:rPr>
+        <w:t>.id,@Change</w:t>
+      </w:r>
+      <w:proofErr w:type="spellEnd"/>
+      <w:r>
+        <w:rPr>
+          <w:lang w:val="en-GB"/>
+        </w:rPr>
+        <w:t>);</w:t>
+      </w:r>
+    </w:p>
+    <w:p>
+      <w:pPr>
+        <w:ind w:left="426"/>
+        <w:rPr>
+          <w:color w:val="4472C4" w:themeColor="accent1"/>
+          <w:lang w:val="en-GB"/>
+        </w:rPr>
+      </w:pPr>
+      <w:r>
+        <w:rPr>
+          <w:color w:val="4472C4" w:themeColor="accent1"/>
+          <w:lang w:val="en-GB"/>
+        </w:rPr>
+        <w:t>END IF;</w:t>
+      </w:r>
+    </w:p>
+    <w:p>
+      <w:pPr>
+        <w:ind w:left="426"/>
+        <w:rPr>
+          <w:lang w:val="en-GB"/>
+        </w:rPr>
+      </w:pPr>
+      <w:r>
+        <w:rPr>
+          <w:color w:val="4472C4" w:themeColor="accent1"/>
+          <w:lang w:val="en-GB"/>
+        </w:rPr>
+        <w:t xml:space="preserve">IF </w:t>
+      </w:r>
+      <w:proofErr w:type="spellStart"/>
+      <w:r>
+        <w:rPr>
+          <w:color w:val="4472C4" w:themeColor="accent1"/>
+          <w:lang w:val="en-GB"/>
+        </w:rPr>
+        <w:t>OLD.</w:t>
+      </w:r>
+      <w:r>
+        <w:rPr>
+          <w:lang w:val="en-GB"/>
+        </w:rPr>
+        <w:t>address</w:t>
+      </w:r>
+      <w:proofErr w:type="spellEnd"/>
+      <w:r>
+        <w:rPr>
+          <w:lang w:val="en-GB"/>
+        </w:rPr>
+        <w:t xml:space="preserve"> &lt;&gt; </w:t>
+      </w:r>
+      <w:proofErr w:type="spellStart"/>
+      <w:r>
+        <w:rPr>
+          <w:color w:val="4472C4" w:themeColor="accent1"/>
+          <w:lang w:val="en-GB"/>
+        </w:rPr>
+        <w:t>new</w:t>
+      </w:r>
+      <w:r>
+        <w:rPr>
+          <w:lang w:val="en-GB"/>
+        </w:rPr>
+        <w:t>.address</w:t>
+      </w:r>
+      <w:proofErr w:type="spellEnd"/>
+      <w:r>
+        <w:rPr>
+          <w:lang w:val="en-GB"/>
+        </w:rPr>
+        <w:t xml:space="preserve"> </w:t>
+      </w:r>
+      <w:r>
+        <w:rPr>
+          <w:color w:val="4472C4" w:themeColor="accent1"/>
+          <w:lang w:val="en-GB"/>
+        </w:rPr>
+        <w:t>THEN</w:t>
+      </w:r>
+    </w:p>
+    <w:p>
+      <w:pPr>
+        <w:ind w:left="426"/>
+        <w:rPr>
+          <w:lang w:val="en-GB"/>
+        </w:rPr>
+      </w:pPr>
+      <w:r>
+        <w:rPr>
+          <w:color w:val="4472C4" w:themeColor="accent1"/>
+          <w:lang w:val="en-GB"/>
+        </w:rPr>
+        <w:t xml:space="preserve">SET @Change </w:t>
+      </w:r>
+      <w:r>
+        <w:rPr>
+          <w:lang w:val="en-GB"/>
+        </w:rPr>
+        <w:t xml:space="preserve">= CONCAT('Update Student Record ', </w:t>
+      </w:r>
+      <w:proofErr w:type="spellStart"/>
+      <w:r>
+        <w:rPr>
+          <w:color w:val="4472C4" w:themeColor="accent1"/>
+          <w:lang w:val="en-GB"/>
+        </w:rPr>
+        <w:t>OLD.</w:t>
+      </w:r>
+      <w:r>
+        <w:rPr>
+          <w:lang w:val="en-GB"/>
+        </w:rPr>
+        <w:t>address</w:t>
+      </w:r>
+      <w:proofErr w:type="spellEnd"/>
+      <w:r>
+        <w:rPr>
+          <w:lang w:val="en-GB"/>
+        </w:rPr>
+        <w:t>);</w:t>
+      </w:r>
+    </w:p>
+    <w:p>
+      <w:pPr>
+        <w:ind w:left="426"/>
+        <w:rPr>
+          <w:lang w:val="en-GB"/>
+        </w:rPr>
+      </w:pPr>
+      <w:r>
+        <w:rPr>
+          <w:color w:val="4472C4" w:themeColor="accent1"/>
+          <w:lang w:val="en-GB"/>
+        </w:rPr>
+        <w:t>INSERT INTO</w:t>
+      </w:r>
+      <w:r>
+        <w:rPr>
+          <w:lang w:val="en-GB"/>
+        </w:rPr>
+        <w:t xml:space="preserve"> logs(</w:t>
+      </w:r>
+      <w:proofErr w:type="spellStart"/>
+      <w:r>
+        <w:rPr>
+          <w:lang w:val="en-GB"/>
+        </w:rPr>
+        <w:t>clientId,text</w:t>
+      </w:r>
+      <w:proofErr w:type="spellEnd"/>
+      <w:r>
+        <w:rPr>
+          <w:lang w:val="en-GB"/>
+        </w:rPr>
+        <w:t xml:space="preserve">) </w:t>
+      </w:r>
+      <w:r>
+        <w:rPr>
+          <w:color w:val="4472C4" w:themeColor="accent1"/>
+          <w:lang w:val="en-GB"/>
+        </w:rPr>
+        <w:t>VALUES</w:t>
+      </w:r>
+      <w:r>
+        <w:rPr>
+          <w:lang w:val="en-GB"/>
+        </w:rPr>
+        <w:t>(</w:t>
+      </w:r>
+      <w:proofErr w:type="spellStart"/>
+      <w:r>
+        <w:rPr>
+          <w:color w:val="4472C4" w:themeColor="accent1"/>
+          <w:lang w:val="en-GB"/>
+        </w:rPr>
+        <w:t>old</w:t>
+      </w:r>
+      <w:r>
+        <w:rPr>
+          <w:lang w:val="en-GB"/>
+        </w:rPr>
+        <w:t>.id</w:t>
+      </w:r>
+      <w:r>
+        <w:rPr>
+          <w:color w:val="4472C4" w:themeColor="accent1"/>
+          <w:lang w:val="en-GB"/>
+        </w:rPr>
+        <w:t>,@Change</w:t>
+      </w:r>
+      <w:proofErr w:type="spellEnd"/>
+      <w:r>
+        <w:rPr>
+          <w:lang w:val="en-GB"/>
+        </w:rPr>
+        <w:t>);</w:t>
+      </w:r>
+    </w:p>
+    <w:p>
+      <w:pPr>
+        <w:ind w:left="426"/>
+        <w:rPr>
+          <w:color w:val="4472C4" w:themeColor="accent1"/>
+          <w:lang w:val="en-GB"/>
+        </w:rPr>
+      </w:pPr>
+      <w:r>
+        <w:rPr>
+          <w:color w:val="4472C4" w:themeColor="accent1"/>
+          <w:lang w:val="en-GB"/>
+        </w:rPr>
+        <w:t>END IF;</w:t>
+      </w:r>
+    </w:p>
+    <w:p>
+      <w:pPr>
+        <w:ind w:left="426"/>
+        <w:rPr>
+          <w:lang w:val="en-GB"/>
+        </w:rPr>
+      </w:pPr>
+      <w:r>
+        <w:rPr>
+          <w:color w:val="4472C4" w:themeColor="accent1"/>
+          <w:lang w:val="en-GB"/>
+        </w:rPr>
+        <w:t xml:space="preserve">IF </w:t>
+      </w:r>
+      <w:proofErr w:type="spellStart"/>
+      <w:r>
+        <w:rPr>
+          <w:color w:val="4472C4" w:themeColor="accent1"/>
+          <w:lang w:val="en-GB"/>
+        </w:rPr>
+        <w:t>OLD.</w:t>
+      </w:r>
+      <w:r>
+        <w:rPr>
+          <w:lang w:val="en-GB"/>
+        </w:rPr>
+        <w:t>email</w:t>
+      </w:r>
+      <w:proofErr w:type="spellEnd"/>
+      <w:r>
+        <w:rPr>
+          <w:lang w:val="en-GB"/>
+        </w:rPr>
+        <w:t xml:space="preserve"> &lt;&gt; </w:t>
+      </w:r>
+      <w:proofErr w:type="spellStart"/>
+      <w:r>
+        <w:rPr>
+          <w:color w:val="4472C4" w:themeColor="accent1"/>
+          <w:lang w:val="en-GB"/>
+        </w:rPr>
+        <w:t>new</w:t>
+      </w:r>
+      <w:r>
+        <w:rPr>
+          <w:lang w:val="en-GB"/>
+        </w:rPr>
+        <w:t>.email</w:t>
+      </w:r>
+      <w:proofErr w:type="spellEnd"/>
+      <w:r>
+        <w:rPr>
+          <w:lang w:val="en-GB"/>
+        </w:rPr>
+        <w:t xml:space="preserve"> </w:t>
+      </w:r>
+      <w:r>
+        <w:rPr>
+          <w:color w:val="4472C4" w:themeColor="accent1"/>
+          <w:lang w:val="en-GB"/>
+        </w:rPr>
+        <w:t>THEN</w:t>
+      </w:r>
+    </w:p>
+    <w:p>
+      <w:pPr>
+        <w:ind w:left="426"/>
+        <w:rPr>
+          <w:lang w:val="en-GB"/>
+        </w:rPr>
+      </w:pPr>
+      <w:r>
+        <w:rPr>
+          <w:lang w:val="en-GB"/>
+        </w:rPr>
+        <w:t xml:space="preserve">SET @Change = CONCAT('Update Student Record ', </w:t>
+      </w:r>
+      <w:proofErr w:type="spellStart"/>
+      <w:r>
+        <w:rPr>
+          <w:color w:val="4472C4" w:themeColor="accent1"/>
+          <w:lang w:val="en-GB"/>
+        </w:rPr>
+        <w:t>OLD</w:t>
+      </w:r>
+      <w:r>
+        <w:rPr>
+          <w:lang w:val="en-GB"/>
+        </w:rPr>
+        <w:t>.email</w:t>
+      </w:r>
+      <w:proofErr w:type="spellEnd"/>
+      <w:r>
+        <w:rPr>
+          <w:lang w:val="en-GB"/>
+        </w:rPr>
+        <w:t>);</w:t>
+      </w:r>
+    </w:p>
+    <w:p>
+      <w:pPr>
+        <w:ind w:left="426"/>
+        <w:rPr>
+          <w:lang w:val="en-GB"/>
+        </w:rPr>
+      </w:pPr>
+      <w:r>
+        <w:rPr>
+          <w:color w:val="4472C4" w:themeColor="accent1"/>
+          <w:lang w:val="en-GB"/>
+        </w:rPr>
+        <w:t xml:space="preserve">INSERT INTO </w:t>
+      </w:r>
+      <w:r>
+        <w:rPr>
+          <w:lang w:val="en-GB"/>
+        </w:rPr>
+        <w:t>logs(</w:t>
+      </w:r>
+      <w:proofErr w:type="spellStart"/>
+      <w:r>
+        <w:rPr>
+          <w:lang w:val="en-GB"/>
+        </w:rPr>
+        <w:t>clientId,text</w:t>
+      </w:r>
+      <w:proofErr w:type="spellEnd"/>
+      <w:r>
+        <w:rPr>
+          <w:lang w:val="en-GB"/>
+        </w:rPr>
+        <w:t>) VALUES(</w:t>
+      </w:r>
+      <w:proofErr w:type="spellStart"/>
+      <w:r>
+        <w:rPr>
+          <w:lang w:val="en-GB"/>
+        </w:rPr>
+        <w:t>old.id,@Change</w:t>
+      </w:r>
+      <w:proofErr w:type="spellEnd"/>
+      <w:r>
+        <w:rPr>
+          <w:lang w:val="en-GB"/>
+        </w:rPr>
+        <w:t>);</w:t>
+      </w:r>
+    </w:p>
+    <w:p>
+      <w:pPr>
+        <w:ind w:left="426"/>
+        <w:rPr>
+          <w:lang w:val="en-GB"/>
+        </w:rPr>
+      </w:pPr>
+      <w:r>
+        <w:rPr>
+          <w:lang w:val="en-GB"/>
+        </w:rPr>
+        <w:t>END IF;</w:t>
+      </w:r>
+    </w:p>
+    <w:p>
+      <w:pPr>
+        <w:ind w:left="426"/>
+        <w:rPr>
+          <w:lang w:val="en-GB"/>
+        </w:rPr>
+      </w:pPr>
+      <w:r>
+        <w:rPr>
+          <w:color w:val="4472C4" w:themeColor="accent1"/>
+          <w:lang w:val="en-GB"/>
+        </w:rPr>
+        <w:t xml:space="preserve">IF </w:t>
+      </w:r>
+      <w:proofErr w:type="spellStart"/>
+      <w:r>
+        <w:rPr>
+          <w:color w:val="4472C4" w:themeColor="accent1"/>
+          <w:lang w:val="en-GB"/>
+        </w:rPr>
+        <w:t>OLD.</w:t>
+      </w:r>
+      <w:r>
+        <w:rPr>
+          <w:lang w:val="en-GB"/>
+        </w:rPr>
+        <w:t>mobile</w:t>
+      </w:r>
+      <w:proofErr w:type="spellEnd"/>
+      <w:r>
+        <w:rPr>
+          <w:lang w:val="en-GB"/>
+        </w:rPr>
+        <w:t xml:space="preserve"> &lt;&gt; </w:t>
+      </w:r>
+      <w:proofErr w:type="spellStart"/>
+      <w:r>
+        <w:rPr>
+          <w:lang w:val="en-GB"/>
+        </w:rPr>
+        <w:t>new.mobile</w:t>
+      </w:r>
+      <w:proofErr w:type="spellEnd"/>
+      <w:r>
+        <w:rPr>
+          <w:lang w:val="en-GB"/>
+        </w:rPr>
+        <w:t xml:space="preserve"> THEN</w:t>
+      </w:r>
+    </w:p>
+    <w:p>
+      <w:pPr>
+        <w:ind w:left="426"/>
+        <w:rPr>
+          <w:lang w:val="en-GB"/>
+        </w:rPr>
+      </w:pPr>
+      <w:r>
+        <w:rPr>
+          <w:color w:val="4472C4" w:themeColor="accent1"/>
+          <w:lang w:val="en-GB"/>
+        </w:rPr>
+        <w:t xml:space="preserve">SET @Change </w:t>
+      </w:r>
+      <w:r>
+        <w:rPr>
+          <w:lang w:val="en-GB"/>
+        </w:rPr>
+        <w:t xml:space="preserve">= CONCAT('Update Student Record ', </w:t>
+      </w:r>
+      <w:proofErr w:type="spellStart"/>
+      <w:r>
+        <w:rPr>
+          <w:color w:val="4472C4" w:themeColor="accent1"/>
+          <w:lang w:val="en-GB"/>
+        </w:rPr>
+        <w:t>OLD</w:t>
+      </w:r>
+      <w:r>
+        <w:rPr>
+          <w:lang w:val="en-GB"/>
+        </w:rPr>
+        <w:t>.mobile</w:t>
+      </w:r>
+      <w:proofErr w:type="spellEnd"/>
+      <w:r>
+        <w:rPr>
+          <w:lang w:val="en-GB"/>
+        </w:rPr>
+        <w:t>);</w:t>
+      </w:r>
+    </w:p>
+    <w:p>
+      <w:pPr>
+        <w:ind w:left="426"/>
+        <w:rPr>
+          <w:lang w:val="en-GB"/>
+        </w:rPr>
+      </w:pPr>
+      <w:r>
+        <w:rPr>
+          <w:color w:val="4472C4" w:themeColor="accent1"/>
+          <w:lang w:val="en-GB"/>
+        </w:rPr>
+        <w:t>INSERT INTO</w:t>
+      </w:r>
+      <w:r>
+        <w:rPr>
+          <w:lang w:val="en-GB"/>
+        </w:rPr>
+        <w:t xml:space="preserve"> logs(</w:t>
+      </w:r>
+      <w:proofErr w:type="spellStart"/>
+      <w:r>
+        <w:rPr>
+          <w:lang w:val="en-GB"/>
+        </w:rPr>
+        <w:t>clientId,text</w:t>
+      </w:r>
+      <w:proofErr w:type="spellEnd"/>
+      <w:r>
+        <w:rPr>
+          <w:lang w:val="en-GB"/>
+        </w:rPr>
+        <w:t xml:space="preserve">) </w:t>
+      </w:r>
+      <w:r>
+        <w:rPr>
+          <w:color w:val="4472C4" w:themeColor="accent1"/>
+          <w:lang w:val="en-GB"/>
+        </w:rPr>
+        <w:t>VALUES</w:t>
+      </w:r>
+      <w:r>
+        <w:rPr>
+          <w:lang w:val="en-GB"/>
+        </w:rPr>
+        <w:t>(</w:t>
+      </w:r>
+      <w:proofErr w:type="spellStart"/>
+      <w:r>
+        <w:rPr>
+          <w:color w:val="4472C4" w:themeColor="accent1"/>
+          <w:lang w:val="en-GB"/>
+        </w:rPr>
+        <w:t>old.id,@Change</w:t>
+      </w:r>
+      <w:proofErr w:type="spellEnd"/>
+      <w:r>
+        <w:rPr>
+          <w:lang w:val="en-GB"/>
+        </w:rPr>
+        <w:t>);</w:t>
+      </w:r>
+    </w:p>
+    <w:p>
+      <w:pPr>
+        <w:ind w:left="426"/>
+        <w:rPr>
+          <w:color w:val="4472C4" w:themeColor="accent1"/>
+          <w:lang w:val="fr-CH"/>
+        </w:rPr>
+      </w:pPr>
+      <w:r>
+        <w:rPr>
+          <w:color w:val="4472C4" w:themeColor="accent1"/>
+          <w:lang w:val="fr-CH"/>
+        </w:rPr>
+        <w:t>END IF;</w:t>
+      </w:r>
+    </w:p>
+    <w:p>
+      <w:pPr>
+        <w:rPr>
+          <w:color w:val="4472C4" w:themeColor="accent1"/>
+          <w:lang w:val="fr-CH"/>
+        </w:rPr>
+      </w:pPr>
+      <w:r>
+        <w:rPr>
+          <w:color w:val="4472C4" w:themeColor="accent1"/>
+          <w:lang w:val="fr-CH"/>
+        </w:rPr>
+        <w:t>END</w:t>
+      </w:r>
+    </w:p>
+    <w:p>
+      <w:pPr>
+        <w:rPr>
+          <w:lang w:val="fr-CH"/>
+        </w:rPr>
+      </w:pPr>
+    </w:p>
+    <w:p>
+      <w:pPr>
+        <w:rPr>
+          <w:lang w:val="fr-CH"/>
+        </w:rPr>
+      </w:pPr>
+    </w:p>
+    <w:p>
+      <w:pPr>
+        <w:rPr>
+          <w:lang w:val="fr-CH"/>
+        </w:rPr>
+      </w:pPr>
+    </w:p>
+    <w:p>
+      <w:pPr>
+        <w:rPr>
+          <w:lang w:val="fr-CH"/>
+        </w:rPr>
+      </w:pPr>
+    </w:p>
+    <w:p>
+      <w:pPr>
+        <w:rPr>
+          <w:lang w:val="fr-CH"/>
+        </w:rPr>
+      </w:pPr>
+    </w:p>
+    <w:p>
+      <w:pPr>
+        <w:rPr>
+          <w:lang w:val="fr-CH"/>
+        </w:rPr>
+      </w:pPr>
+    </w:p>
+    <w:p>
+      <w:pPr>
+        <w:rPr>
+          <w:lang w:val="fr-CH"/>
+        </w:rPr>
+      </w:pPr>
+    </w:p>
+    <w:p>
+      <w:pPr>
+        <w:rPr>
+          <w:lang w:val="fr-CH"/>
+        </w:rPr>
+      </w:pPr>
+    </w:p>
+    <w:p>
+      <w:pPr>
+        <w:rPr>
+          <w:lang w:val="fr-CH"/>
+        </w:rPr>
+      </w:pPr>
+    </w:p>
+    <w:p>
+      <w:pPr>
+        <w:rPr>
+          <w:lang w:val="fr-CH"/>
+        </w:rPr>
+      </w:pPr>
+    </w:p>
+    <w:p>
+      <w:pPr>
+        <w:rPr>
+          <w:lang w:val="fr-CH"/>
+        </w:rPr>
+      </w:pPr>
+    </w:p>
+    <w:p>
+      <w:pPr>
+        <w:rPr>
+          <w:lang w:val="fr-CH"/>
+        </w:rPr>
+      </w:pPr>
+    </w:p>
+    <w:p>
+      <w:pPr>
+        <w:rPr>
+          <w:lang w:val="fr-CH"/>
+        </w:rPr>
+      </w:pPr>
+    </w:p>
+    <w:p>
+      <w:pPr>
+        <w:rPr>
+          <w:lang w:val="fr-CH"/>
+        </w:rPr>
+      </w:pPr>
+    </w:p>
+    <w:p>
+      <w:pPr>
+        <w:rPr>
+          <w:lang w:val="fr-CH"/>
+        </w:rPr>
+      </w:pPr>
+    </w:p>
+    <w:p>
+      <w:pPr>
+        <w:rPr>
+          <w:lang w:val="fr-CH"/>
+        </w:rPr>
+      </w:pPr>
+    </w:p>
+    <w:p>
+      <w:pPr>
+        <w:rPr>
+          <w:lang w:val="fr-CH"/>
+        </w:rPr>
+      </w:pPr>
+    </w:p>
+    <w:p>
+      <w:pPr>
+        <w:rPr>
+          <w:lang w:val="fr-CH"/>
+        </w:rPr>
+      </w:pPr>
+    </w:p>
+    <w:p>
+      <w:pPr>
+        <w:rPr>
+          <w:lang w:val="fr-CH"/>
+        </w:rPr>
+      </w:pPr>
+    </w:p>
+    <w:p>
+      <w:pPr>
+        <w:rPr>
+          <w:lang w:val="fr-CH"/>
+        </w:rPr>
+      </w:pPr>
+    </w:p>
+    <w:p>
+      <w:pPr>
+        <w:rPr>
+          <w:lang w:val="fr-CH"/>
+        </w:rPr>
+      </w:pPr>
+    </w:p>
+    <w:p>
+      <w:pPr>
+        <w:rPr>
+          <w:lang w:val="fr-CH"/>
+        </w:rPr>
+      </w:pPr>
+    </w:p>
+    <w:p>
+      <w:pPr>
+        <w:rPr>
+          <w:lang w:val="fr-CH"/>
+        </w:rPr>
+      </w:pPr>
+    </w:p>
+    <w:p>
+      <w:pPr>
+        <w:rPr>
+          <w:lang w:val="fr-CH"/>
+        </w:rPr>
+      </w:pPr>
+    </w:p>
+    <w:p>
+      <w:pPr>
+        <w:rPr>
+          <w:lang w:val="fr-CH"/>
+        </w:rPr>
+      </w:pPr>
+    </w:p>
+    <w:p>
+      <w:pPr>
+        <w:rPr>
+          <w:lang w:val="fr-CH"/>
+        </w:rPr>
+      </w:pPr>
+    </w:p>
+    <w:p>
+      <w:pPr>
+        <w:rPr>
+          <w:lang w:val="fr-CH"/>
+        </w:rPr>
+      </w:pPr>
+    </w:p>
+    <w:p>
+      <w:pPr>
+        <w:rPr>
+          <w:lang w:val="fr-CH"/>
+        </w:rPr>
+      </w:pPr>
+    </w:p>
+    <w:p>
+      <w:pPr>
+        <w:rPr>
+          <w:lang w:val="fr-CH"/>
+        </w:rPr>
+      </w:pPr>
+    </w:p>
+    <w:p>
+      <w:pPr>
+        <w:rPr>
+          <w:lang w:val="fr-CH"/>
+        </w:rPr>
+      </w:pPr>
+    </w:p>
+    <w:p>
+      <w:pPr>
+        <w:rPr>
+          <w:lang w:val="fr-CH"/>
+        </w:rPr>
+      </w:pPr>
+    </w:p>
+    <w:p>
+      <w:pPr>
+        <w:rPr>
+          <w:lang w:val="fr-CH"/>
+        </w:rPr>
+      </w:pPr>
+    </w:p>
+    <w:p>
+      <w:pPr>
+        <w:rPr>
+          <w:lang w:val="fr-CH"/>
+        </w:rPr>
+      </w:pPr>
+    </w:p>
+    <w:p>
+      <w:pPr>
+        <w:rPr>
+          <w:lang w:val="fr-CH"/>
+        </w:rPr>
+      </w:pPr>
+    </w:p>
+    <w:p>
+      <w:pPr>
+        <w:rPr>
+          <w:lang w:val="fr-CH"/>
+        </w:rPr>
+      </w:pPr>
     </w:p>
     <w:p>
       <w:pPr>
@@ -27815,17 +28460,8 @@
           <w:i/>
           <w:lang w:val="fr-CH"/>
         </w:rPr>
-        <w:t xml:space="preserve">Pour chaque partie testée de votre projet, il faut </w:t>
-      </w:r>
-      <w:proofErr w:type="gramStart"/>
-      <w:r>
-        <w:rPr>
-          <w:i/>
-          <w:lang w:val="fr-CH"/>
-        </w:rPr>
-        <w:t>décrire:</w:t>
-      </w:r>
-      <w:proofErr w:type="gramEnd"/>
+        <w:t>Pour chaque partie testée de votre projet, il faut décrire:</w:t>
+      </w:r>
     </w:p>
     <w:p>
       <w:pPr>
@@ -27849,21 +28485,12 @@
           <w:lang w:val="fr-CH"/>
         </w:rPr>
       </w:pPr>
-      <w:proofErr w:type="gramStart"/>
       <w:r>
         <w:rPr>
           <w:i/>
           <w:lang w:val="fr-CH"/>
         </w:rPr>
-        <w:t>les</w:t>
-      </w:r>
-      <w:proofErr w:type="gramEnd"/>
-      <w:r>
-        <w:rPr>
-          <w:i/>
-          <w:lang w:val="fr-CH"/>
-        </w:rPr>
-        <w:t xml:space="preserve"> conditions exactes de chaque test</w:t>
+        <w:t>les conditions exactes de chaque test</w:t>
       </w:r>
     </w:p>
     <w:p>
@@ -27877,21 +28504,12 @@
           <w:lang w:val="fr-CH"/>
         </w:rPr>
       </w:pPr>
-      <w:proofErr w:type="gramStart"/>
       <w:r>
         <w:rPr>
           <w:i/>
           <w:lang w:val="fr-CH"/>
         </w:rPr>
-        <w:t>les</w:t>
-      </w:r>
-      <w:proofErr w:type="gramEnd"/>
-      <w:r>
-        <w:rPr>
-          <w:i/>
-          <w:lang w:val="fr-CH"/>
-        </w:rPr>
-        <w:t xml:space="preserve"> preuves de test (papier ou fichier)</w:t>
+        <w:t>les preuves de test (papier ou fichier)</w:t>
       </w:r>
     </w:p>
     <w:p>
@@ -27905,22 +28523,325 @@
           <w:lang w:val="fr-CH"/>
         </w:rPr>
       </w:pPr>
-      <w:proofErr w:type="gramStart"/>
       <w:r>
         <w:rPr>
           <w:i/>
           <w:lang w:val="fr-CH"/>
         </w:rPr>
-        <w:t>tests</w:t>
-      </w:r>
-      <w:proofErr w:type="gramEnd"/>
-      <w:r>
+        <w:t xml:space="preserve">tests sans preuve: fournir au moins une description </w:t>
+      </w:r>
+    </w:p>
+    <w:p>
+      <w:pPr>
         <w:rPr>
           <w:i/>
           <w:lang w:val="fr-CH"/>
         </w:rPr>
-        <w:t xml:space="preserve"> sans preuve: fournir au moins une description </w:t>
-      </w:r>
+      </w:pPr>
+    </w:p>
+    <w:p>
+      <w:pPr>
+        <w:rPr>
+          <w:i/>
+          <w:lang w:val="fr-CH"/>
+        </w:rPr>
+      </w:pPr>
+    </w:p>
+    <w:p>
+      <w:pPr>
+        <w:rPr>
+          <w:i/>
+          <w:lang w:val="fr-CH"/>
+        </w:rPr>
+      </w:pPr>
+    </w:p>
+    <w:p>
+      <w:pPr>
+        <w:rPr>
+          <w:i/>
+          <w:lang w:val="fr-CH"/>
+        </w:rPr>
+      </w:pPr>
+    </w:p>
+    <w:p>
+      <w:pPr>
+        <w:rPr>
+          <w:i/>
+          <w:lang w:val="fr-CH"/>
+        </w:rPr>
+      </w:pPr>
+    </w:p>
+    <w:p>
+      <w:pPr>
+        <w:rPr>
+          <w:i/>
+          <w:lang w:val="fr-CH"/>
+        </w:rPr>
+      </w:pPr>
+    </w:p>
+    <w:p>
+      <w:pPr>
+        <w:rPr>
+          <w:i/>
+          <w:lang w:val="fr-CH"/>
+        </w:rPr>
+      </w:pPr>
+    </w:p>
+    <w:p>
+      <w:pPr>
+        <w:rPr>
+          <w:i/>
+          <w:lang w:val="fr-CH"/>
+        </w:rPr>
+      </w:pPr>
+    </w:p>
+    <w:p>
+      <w:pPr>
+        <w:rPr>
+          <w:i/>
+          <w:lang w:val="fr-CH"/>
+        </w:rPr>
+      </w:pPr>
+    </w:p>
+    <w:p>
+      <w:pPr>
+        <w:rPr>
+          <w:i/>
+          <w:lang w:val="fr-CH"/>
+        </w:rPr>
+      </w:pPr>
+    </w:p>
+    <w:p>
+      <w:pPr>
+        <w:rPr>
+          <w:i/>
+          <w:lang w:val="fr-CH"/>
+        </w:rPr>
+      </w:pPr>
+    </w:p>
+    <w:p>
+      <w:pPr>
+        <w:rPr>
+          <w:i/>
+          <w:lang w:val="fr-CH"/>
+        </w:rPr>
+      </w:pPr>
+    </w:p>
+    <w:p>
+      <w:pPr>
+        <w:rPr>
+          <w:i/>
+          <w:lang w:val="fr-CH"/>
+        </w:rPr>
+      </w:pPr>
+    </w:p>
+    <w:p>
+      <w:pPr>
+        <w:rPr>
+          <w:i/>
+          <w:lang w:val="fr-CH"/>
+        </w:rPr>
+      </w:pPr>
+    </w:p>
+    <w:p>
+      <w:pPr>
+        <w:rPr>
+          <w:i/>
+          <w:lang w:val="fr-CH"/>
+        </w:rPr>
+      </w:pPr>
+    </w:p>
+    <w:p>
+      <w:pPr>
+        <w:rPr>
+          <w:i/>
+          <w:lang w:val="fr-CH"/>
+        </w:rPr>
+      </w:pPr>
+    </w:p>
+    <w:p>
+      <w:pPr>
+        <w:rPr>
+          <w:i/>
+          <w:lang w:val="fr-CH"/>
+        </w:rPr>
+      </w:pPr>
+    </w:p>
+    <w:p>
+      <w:pPr>
+        <w:rPr>
+          <w:i/>
+          <w:lang w:val="fr-CH"/>
+        </w:rPr>
+      </w:pPr>
+    </w:p>
+    <w:p>
+      <w:pPr>
+        <w:rPr>
+          <w:i/>
+          <w:lang w:val="fr-CH"/>
+        </w:rPr>
+      </w:pPr>
+    </w:p>
+    <w:p>
+      <w:pPr>
+        <w:rPr>
+          <w:i/>
+          <w:lang w:val="fr-CH"/>
+        </w:rPr>
+      </w:pPr>
+    </w:p>
+    <w:p>
+      <w:pPr>
+        <w:rPr>
+          <w:i/>
+          <w:lang w:val="fr-CH"/>
+        </w:rPr>
+      </w:pPr>
+    </w:p>
+    <w:p>
+      <w:pPr>
+        <w:rPr>
+          <w:i/>
+          <w:lang w:val="fr-CH"/>
+        </w:rPr>
+      </w:pPr>
+    </w:p>
+    <w:p>
+      <w:pPr>
+        <w:rPr>
+          <w:i/>
+          <w:lang w:val="fr-CH"/>
+        </w:rPr>
+      </w:pPr>
+    </w:p>
+    <w:p>
+      <w:pPr>
+        <w:rPr>
+          <w:i/>
+          <w:lang w:val="fr-CH"/>
+        </w:rPr>
+      </w:pPr>
+    </w:p>
+    <w:p>
+      <w:pPr>
+        <w:rPr>
+          <w:i/>
+          <w:lang w:val="fr-CH"/>
+        </w:rPr>
+      </w:pPr>
+    </w:p>
+    <w:p>
+      <w:pPr>
+        <w:rPr>
+          <w:i/>
+          <w:lang w:val="fr-CH"/>
+        </w:rPr>
+      </w:pPr>
+    </w:p>
+    <w:p>
+      <w:pPr>
+        <w:rPr>
+          <w:i/>
+          <w:lang w:val="fr-CH"/>
+        </w:rPr>
+      </w:pPr>
+    </w:p>
+    <w:p>
+      <w:pPr>
+        <w:rPr>
+          <w:i/>
+          <w:lang w:val="fr-CH"/>
+        </w:rPr>
+      </w:pPr>
+    </w:p>
+    <w:p>
+      <w:pPr>
+        <w:rPr>
+          <w:i/>
+          <w:lang w:val="fr-CH"/>
+        </w:rPr>
+      </w:pPr>
+    </w:p>
+    <w:p>
+      <w:pPr>
+        <w:rPr>
+          <w:i/>
+          <w:lang w:val="fr-CH"/>
+        </w:rPr>
+      </w:pPr>
+    </w:p>
+    <w:p>
+      <w:pPr>
+        <w:rPr>
+          <w:i/>
+          <w:lang w:val="fr-CH"/>
+        </w:rPr>
+      </w:pPr>
+    </w:p>
+    <w:p>
+      <w:pPr>
+        <w:rPr>
+          <w:i/>
+          <w:lang w:val="fr-CH"/>
+        </w:rPr>
+      </w:pPr>
+    </w:p>
+    <w:p>
+      <w:pPr>
+        <w:rPr>
+          <w:i/>
+          <w:lang w:val="fr-CH"/>
+        </w:rPr>
+      </w:pPr>
+    </w:p>
+    <w:p>
+      <w:pPr>
+        <w:rPr>
+          <w:i/>
+          <w:lang w:val="fr-CH"/>
+        </w:rPr>
+      </w:pPr>
+    </w:p>
+    <w:p>
+      <w:pPr>
+        <w:rPr>
+          <w:i/>
+          <w:lang w:val="fr-CH"/>
+        </w:rPr>
+      </w:pPr>
+    </w:p>
+    <w:p>
+      <w:pPr>
+        <w:rPr>
+          <w:i/>
+          <w:lang w:val="fr-CH"/>
+        </w:rPr>
+      </w:pPr>
+    </w:p>
+    <w:p>
+      <w:pPr>
+        <w:rPr>
+          <w:i/>
+          <w:lang w:val="fr-CH"/>
+        </w:rPr>
+      </w:pPr>
+    </w:p>
+    <w:p>
+      <w:pPr>
+        <w:rPr>
+          <w:i/>
+          <w:lang w:val="fr-CH"/>
+        </w:rPr>
+      </w:pPr>
+    </w:p>
+    <w:p>
+      <w:pPr>
+        <w:rPr>
+          <w:i/>
+          <w:lang w:val="fr-CH"/>
+        </w:rPr>
+      </w:pPr>
     </w:p>
     <w:p>
       <w:pPr>
@@ -27985,23 +28906,7 @@
           <w:i/>
           <w:lang w:val="fr-CH"/>
         </w:rPr>
-        <w:t xml:space="preserve">S'il reste encore des </w:t>
-      </w:r>
-      <w:proofErr w:type="gramStart"/>
-      <w:r>
-        <w:rPr>
-          <w:i/>
-          <w:lang w:val="fr-CH"/>
-        </w:rPr>
-        <w:t>erreurs:</w:t>
-      </w:r>
-      <w:proofErr w:type="gramEnd"/>
-      <w:r>
-        <w:rPr>
-          <w:i/>
-          <w:lang w:val="fr-CH"/>
-        </w:rPr>
-        <w:t xml:space="preserve"> </w:t>
+        <w:t xml:space="preserve">S'il reste encore des erreurs: </w:t>
       </w:r>
     </w:p>
     <w:p>
@@ -28171,23 +29076,13 @@
           <w:lang w:val="fr-CH"/>
         </w:rPr>
       </w:pPr>
-      <w:proofErr w:type="gramStart"/>
       <w:r>
         <w:rPr>
           <w:rFonts w:cs="Arial"/>
           <w:i/>
           <w:lang w:val="fr-CH"/>
         </w:rPr>
-        <w:t>le</w:t>
-      </w:r>
-      <w:proofErr w:type="gramEnd"/>
-      <w:r>
-        <w:rPr>
-          <w:rFonts w:cs="Arial"/>
-          <w:i/>
-          <w:lang w:val="fr-CH"/>
-        </w:rPr>
-        <w:t xml:space="preserve"> rapport de projet</w:t>
+        <w:t>le rapport de projet</w:t>
       </w:r>
     </w:p>
     <w:p>
@@ -28202,23 +29097,13 @@
           <w:lang w:val="fr-CH"/>
         </w:rPr>
       </w:pPr>
-      <w:proofErr w:type="gramStart"/>
       <w:r>
         <w:rPr>
           <w:rFonts w:cs="Arial"/>
           <w:i/>
           <w:lang w:val="fr-CH"/>
         </w:rPr>
-        <w:t>le</w:t>
-      </w:r>
-      <w:proofErr w:type="gramEnd"/>
-      <w:r>
-        <w:rPr>
-          <w:rFonts w:cs="Arial"/>
-          <w:i/>
-          <w:lang w:val="fr-CH"/>
-        </w:rPr>
-        <w:t xml:space="preserve"> manuel d'Installation (en annexe)</w:t>
+        <w:t>le manuel d'Installation (en annexe)</w:t>
       </w:r>
     </w:p>
     <w:p>
@@ -28233,23 +29118,13 @@
           <w:lang w:val="fr-CH"/>
         </w:rPr>
       </w:pPr>
-      <w:proofErr w:type="gramStart"/>
       <w:r>
         <w:rPr>
           <w:rFonts w:cs="Arial"/>
           <w:i/>
           <w:lang w:val="fr-CH"/>
         </w:rPr>
-        <w:t>le</w:t>
-      </w:r>
-      <w:proofErr w:type="gramEnd"/>
-      <w:r>
-        <w:rPr>
-          <w:rFonts w:cs="Arial"/>
-          <w:i/>
-          <w:lang w:val="fr-CH"/>
-        </w:rPr>
-        <w:t xml:space="preserve"> manuel d'Utilisation avec des exemples graphiques (en annexe)</w:t>
+        <w:t>le manuel d'Utilisation avec des exemples graphiques (en annexe)</w:t>
       </w:r>
     </w:p>
     <w:p>
@@ -28264,23 +29139,13 @@
           <w:lang w:val="fr-CH"/>
         </w:rPr>
       </w:pPr>
-      <w:proofErr w:type="gramStart"/>
       <w:r>
         <w:rPr>
           <w:rFonts w:cs="Arial"/>
           <w:i/>
           <w:lang w:val="fr-CH"/>
         </w:rPr>
-        <w:t>autres</w:t>
-      </w:r>
-      <w:proofErr w:type="gramEnd"/>
-      <w:r>
-        <w:rPr>
-          <w:rFonts w:cs="Arial"/>
-          <w:i/>
-          <w:lang w:val="fr-CH"/>
-        </w:rPr>
-        <w:t>…</w:t>
+        <w:t>autres…</w:t>
       </w:r>
     </w:p>
     <w:p>
@@ -28367,19 +29232,8 @@
           <w:sz w:val="24"/>
           <w:lang w:val="fr-CH"/>
         </w:rPr>
-        <w:t xml:space="preserve">Développez en tous cas les points </w:t>
-      </w:r>
-      <w:proofErr w:type="gramStart"/>
-      <w:r>
-        <w:rPr>
-          <w:rFonts w:ascii="Arial" w:hAnsi="Arial" w:cs="Arial"/>
-          <w:i/>
-          <w:sz w:val="24"/>
-          <w:lang w:val="fr-CH"/>
-        </w:rPr>
-        <w:t>suivants:</w:t>
-      </w:r>
-      <w:proofErr w:type="gramEnd"/>
+        <w:t>Développez en tous cas les points suivants:</w:t>
+      </w:r>
     </w:p>
     <w:p>
       <w:pPr>
@@ -28625,23 +29479,7 @@
           <w:i/>
           <w:lang w:val="fr-CH"/>
         </w:rPr>
-        <w:t xml:space="preserve"> (Titre, auteur, date), des sites Internet (URL) consultés, des articles (Revue, date, titre, </w:t>
-      </w:r>
-      <w:proofErr w:type="gramStart"/>
-      <w:r>
-        <w:rPr>
-          <w:i/>
-          <w:lang w:val="fr-CH"/>
-        </w:rPr>
-        <w:t>auteur)…</w:t>
-      </w:r>
-      <w:proofErr w:type="gramEnd"/>
-      <w:r>
-        <w:rPr>
-          <w:i/>
-          <w:lang w:val="fr-CH"/>
-        </w:rPr>
-        <w:t xml:space="preserve"> Et de toutes les aides externes (noms)   </w:t>
+        <w:t xml:space="preserve"> (Titre, auteur, date), des sites Internet (URL) consultés, des articles (Revue, date, titre, auteur)… Et de toutes les aides externes (noms)   </w:t>
       </w:r>
     </w:p>
     <w:p>
@@ -29219,7 +30057,7 @@
         <w:sz w:val="16"/>
         <w:szCs w:val="16"/>
       </w:rPr>
-      <w:t>28 mai 2022</w:t>
+      <w:t>29 mai 2022</w:t>
     </w:r>
     <w:r>
       <w:rPr>
@@ -29365,7 +30203,7 @@
         <v:path o:extrusionok="f" gradientshapeok="t" o:connecttype="rect"/>
         <o:lock v:ext="edit" aspectratio="t"/>
       </v:shapetype>
-      <v:shape id="_x0000_i1330" type="#_x0000_t75" style="width:139.55pt;height:36.05pt;visibility:visible;mso-wrap-style:square" o:bullet="t">
+      <v:shape id="_x0000_i1164" type="#_x0000_t75" style="width:139.55pt;height:36.05pt;visibility:visible;mso-wrap-style:square" o:bullet="t">
         <v:imagedata r:id="rId1" o:title=""/>
       </v:shape>
     </w:pict>
@@ -33544,7 +34382,9 @@
 </file>
 
 <file path=customXml/item3.xml><?xml version="1.0" encoding="utf-8"?>
-<b:Sources xmlns:b="http://schemas.openxmlformats.org/officeDocument/2006/bibliography" xmlns="http://schemas.openxmlformats.org/officeDocument/2006/bibliography" SelectedStyle="\APASixthEditionOfficeOnline.xsl" StyleName="APA" Version="6"/>
+<p:properties xmlns:p="http://schemas.microsoft.com/office/2006/metadata/properties" xmlns:xsi="http://www.w3.org/2001/XMLSchema-instance" xmlns:pc="http://schemas.microsoft.com/office/infopath/2007/PartnerControls">
+  <documentManagement/>
+</p:properties>
 </file>
 
 <file path=customXml/item4.xml><?xml version="1.0" encoding="utf-8"?>
@@ -33698,9 +34538,7 @@
 </file>
 
 <file path=customXml/item5.xml><?xml version="1.0" encoding="utf-8"?>
-<p:properties xmlns:p="http://schemas.microsoft.com/office/2006/metadata/properties" xmlns:xsi="http://www.w3.org/2001/XMLSchema-instance" xmlns:pc="http://schemas.microsoft.com/office/infopath/2007/PartnerControls">
-  <documentManagement/>
-</p:properties>
+<b:Sources xmlns:b="http://schemas.openxmlformats.org/officeDocument/2006/bibliography" xmlns="http://schemas.openxmlformats.org/officeDocument/2006/bibliography" SelectedStyle="\APASixthEditionOfficeOnline.xsl" StyleName="APA" Version="6"/>
 </file>
 
 <file path=customXml/itemProps1.xml><?xml version="1.0" encoding="utf-8"?>
@@ -33720,9 +34558,10 @@
 </file>
 
 <file path=customXml/itemProps3.xml><?xml version="1.0" encoding="utf-8"?>
-<ds:datastoreItem xmlns:ds="http://schemas.openxmlformats.org/officeDocument/2006/customXml" ds:itemID="{019A669E-683D-4346-AFD2-16BBA8ECB72F}">
+<ds:datastoreItem xmlns:ds="http://schemas.openxmlformats.org/officeDocument/2006/customXml" ds:itemID="{B1DFFEE4-49B1-4AF1-9FFD-BDCB1D4C88F0}">
   <ds:schemaRefs>
-    <ds:schemaRef ds:uri="http://schemas.openxmlformats.org/officeDocument/2006/bibliography"/>
+    <ds:schemaRef ds:uri="http://schemas.microsoft.com/office/2006/metadata/properties"/>
+    <ds:schemaRef ds:uri="http://schemas.microsoft.com/office/infopath/2007/PartnerControls"/>
   </ds:schemaRefs>
 </ds:datastoreItem>
 </file>
@@ -33746,10 +34585,9 @@
 </file>
 
 <file path=customXml/itemProps5.xml><?xml version="1.0" encoding="utf-8"?>
-<ds:datastoreItem xmlns:ds="http://schemas.openxmlformats.org/officeDocument/2006/customXml" ds:itemID="{B1DFFEE4-49B1-4AF1-9FFD-BDCB1D4C88F0}">
+<ds:datastoreItem xmlns:ds="http://schemas.openxmlformats.org/officeDocument/2006/customXml" ds:itemID="{019A669E-683D-4346-AFD2-16BBA8ECB72F}">
   <ds:schemaRefs>
-    <ds:schemaRef ds:uri="http://schemas.microsoft.com/office/2006/metadata/properties"/>
-    <ds:schemaRef ds:uri="http://schemas.microsoft.com/office/infopath/2007/PartnerControls"/>
+    <ds:schemaRef ds:uri="http://schemas.openxmlformats.org/officeDocument/2006/bibliography"/>
   </ds:schemaRefs>
 </ds:datastoreItem>
 </file>
</xml_diff>